<commit_message>
:memo: Use Cases were updated to conform to the new style of the project, and involve the newly implemented pages.
</commit_message>
<xml_diff>
--- a/docs/UseCases.docx
+++ b/docs/UseCases.docx
@@ -1,6 +1,6 @@
 
 <file path=word/document.xml><?xml version="1.0" encoding="utf-8"?>
-<w:document xmlns:wpc="http://schemas.microsoft.com/office/word/2010/wordprocessingCanvas" xmlns:cx="http://schemas.microsoft.com/office/drawing/2014/chartex" xmlns:cx1="http://schemas.microsoft.com/office/drawing/2015/9/8/chartex" xmlns:cx2="http://schemas.microsoft.com/office/drawing/2015/10/21/chartex" xmlns:cx3="http://schemas.microsoft.com/office/drawing/2016/5/9/chartex" xmlns:cx4="http://schemas.microsoft.com/office/drawing/2016/5/10/chartex" xmlns:cx5="http://schemas.microsoft.com/office/drawing/2016/5/11/chartex" xmlns:cx6="http://schemas.microsoft.com/office/drawing/2016/5/12/chartex" xmlns:cx7="http://schemas.microsoft.com/office/drawing/2016/5/13/chartex" xmlns:cx8="http://schemas.microsoft.com/office/drawing/2016/5/14/chartex" xmlns:mc="http://schemas.openxmlformats.org/markup-compatibility/2006" xmlns:aink="http://schemas.microsoft.com/office/drawing/2016/ink" xmlns:am3d="http://schemas.microsoft.com/office/drawing/2017/model3d" xmlns:o="urn:schemas-microsoft-com:office:office" xmlns:oel="http://schemas.microsoft.com/office/2019/extlst" xmlns:r="http://schemas.openxmlformats.org/officeDocument/2006/relationships" xmlns:m="http://schemas.openxmlformats.org/officeDocument/2006/math" xmlns:v="urn:schemas-microsoft-com:vml" xmlns:wp14="http://schemas.microsoft.com/office/word/2010/wordprocessingDrawing" xmlns:wp="http://schemas.openxmlformats.org/drawingml/2006/wordprocessingDrawing" xmlns:w10="urn:schemas-microsoft-com:office:word" xmlns:w="http://schemas.openxmlformats.org/wordprocessingml/2006/main" xmlns:w14="http://schemas.microsoft.com/office/word/2010/wordml" xmlns:w15="http://schemas.microsoft.com/office/word/2012/wordml" xmlns:w16cex="http://schemas.microsoft.com/office/word/2018/wordml/cex" xmlns:w16cid="http://schemas.microsoft.com/office/word/2016/wordml/cid" xmlns:w16="http://schemas.microsoft.com/office/word/2018/wordml" xmlns:w16sdtdh="http://schemas.microsoft.com/office/word/2020/wordml/sdtdatahash" xmlns:w16se="http://schemas.microsoft.com/office/word/2015/wordml/symex" xmlns:wpg="http://schemas.microsoft.com/office/word/2010/wordprocessingGroup" xmlns:wpi="http://schemas.microsoft.com/office/word/2010/wordprocessingInk" xmlns:wne="http://schemas.microsoft.com/office/word/2006/wordml" xmlns:wps="http://schemas.microsoft.com/office/word/2010/wordprocessingShape" mc:Ignorable="w14 w15 w16se w16cid w16 w16cex w16sdtdh wp14">
+<w:document xmlns:wpc="http://schemas.microsoft.com/office/word/2010/wordprocessingCanvas" xmlns:cx="http://schemas.microsoft.com/office/drawing/2014/chartex" xmlns:cx1="http://schemas.microsoft.com/office/drawing/2015/9/8/chartex" xmlns:cx2="http://schemas.microsoft.com/office/drawing/2015/10/21/chartex" xmlns:cx3="http://schemas.microsoft.com/office/drawing/2016/5/9/chartex" xmlns:cx4="http://schemas.microsoft.com/office/drawing/2016/5/10/chartex" xmlns:cx5="http://schemas.microsoft.com/office/drawing/2016/5/11/chartex" xmlns:cx6="http://schemas.microsoft.com/office/drawing/2016/5/12/chartex" xmlns:cx7="http://schemas.microsoft.com/office/drawing/2016/5/13/chartex" xmlns:cx8="http://schemas.microsoft.com/office/drawing/2016/5/14/chartex" xmlns:mc="http://schemas.openxmlformats.org/markup-compatibility/2006" xmlns:aink="http://schemas.microsoft.com/office/drawing/2016/ink" xmlns:am3d="http://schemas.microsoft.com/office/drawing/2017/model3d" xmlns:o="urn:schemas-microsoft-com:office:office" xmlns:oel="http://schemas.microsoft.com/office/2019/extlst" xmlns:r="http://schemas.openxmlformats.org/officeDocument/2006/relationships" xmlns:m="http://schemas.openxmlformats.org/officeDocument/2006/math" xmlns:v="urn:schemas-microsoft-com:vml" xmlns:wp14="http://schemas.microsoft.com/office/word/2010/wordprocessingDrawing" xmlns:wp="http://schemas.openxmlformats.org/drawingml/2006/wordprocessingDrawing" xmlns:w10="urn:schemas-microsoft-com:office:word" xmlns:w="http://schemas.openxmlformats.org/wordprocessingml/2006/main" xmlns:w14="http://schemas.microsoft.com/office/word/2010/wordml" xmlns:w15="http://schemas.microsoft.com/office/word/2012/wordml" xmlns:w16cex="http://schemas.microsoft.com/office/word/2018/wordml/cex" xmlns:w16cid="http://schemas.microsoft.com/office/word/2016/wordml/cid" xmlns:w16="http://schemas.microsoft.com/office/word/2018/wordml" xmlns:w16du="http://schemas.microsoft.com/office/word/2023/wordml/word16du" xmlns:w16sdtdh="http://schemas.microsoft.com/office/word/2020/wordml/sdtdatahash" xmlns:w16se="http://schemas.microsoft.com/office/word/2015/wordml/symex" xmlns:wpg="http://schemas.microsoft.com/office/word/2010/wordprocessingGroup" xmlns:wpi="http://schemas.microsoft.com/office/word/2010/wordprocessingInk" xmlns:wne="http://schemas.microsoft.com/office/word/2006/wordml" xmlns:wps="http://schemas.microsoft.com/office/word/2010/wordprocessingShape" mc:Ignorable="w14 w15 w16se w16cid w16 w16cex w16sdtdh w16du wp14">
   <w:body>
     <w:p>
       <w:pPr>
@@ -22,6 +22,14 @@
     <w:p/>
     <w:sdt>
       <w:sdtPr>
+        <w:rPr>
+          <w:rFonts w:asciiTheme="minorHAnsi" w:eastAsiaTheme="minorHAnsi" w:hAnsiTheme="minorHAnsi" w:cstheme="minorBidi"/>
+          <w:color w:val="auto"/>
+          <w:kern w:val="2"/>
+          <w:sz w:val="24"/>
+          <w:szCs w:val="24"/>
+          <w14:ligatures w14:val="standardContextual"/>
+        </w:rPr>
         <w:id w:val="1986887997"/>
         <w:docPartObj>
           <w:docPartGallery w:val="Table of Contents"/>
@@ -30,15 +38,9 @@
       </w:sdtPr>
       <w:sdtEndPr>
         <w:rPr>
-          <w:rFonts w:asciiTheme="minorHAnsi" w:eastAsiaTheme="minorHAnsi" w:hAnsiTheme="minorHAnsi" w:cstheme="minorBidi"/>
           <w:b/>
           <w:bCs/>
           <w:noProof/>
-          <w:color w:val="auto"/>
-          <w:kern w:val="2"/>
-          <w:sz w:val="24"/>
-          <w:szCs w:val="24"/>
-          <w14:ligatures w14:val="standardContextual"/>
         </w:rPr>
       </w:sdtEndPr>
       <w:sdtContent>
@@ -74,7 +76,7 @@
           <w:r>
             <w:fldChar w:fldCharType="separate"/>
           </w:r>
-          <w:hyperlink w:anchor="_Toc162261999" w:history="1">
+          <w:hyperlink w:anchor="_Toc168662359" w:history="1">
             <w:r>
               <w:rPr>
                 <w:rStyle w:val="Hyperlink"/>
@@ -101,7 +103,7 @@
                 <w:noProof/>
                 <w:webHidden/>
               </w:rPr>
-              <w:instrText xml:space="preserve"> PAGEREF _Toc162261999 \h </w:instrText>
+              <w:instrText xml:space="preserve"> PAGEREF _Toc168662359 \h </w:instrText>
             </w:r>
             <w:r>
               <w:rPr>
@@ -121,7 +123,7 @@
                 <w:noProof/>
                 <w:webHidden/>
               </w:rPr>
-              <w:t>1</w:t>
+              <w:t>3</w:t>
             </w:r>
             <w:r>
               <w:rPr>
@@ -148,7 +150,7 @@
               <w14:ligatures w14:val="standardContextual"/>
             </w:rPr>
           </w:pPr>
-          <w:hyperlink w:anchor="_Toc162262000" w:history="1">
+          <w:hyperlink w:anchor="_Toc168662360" w:history="1">
             <w:r>
               <w:rPr>
                 <w:rStyle w:val="Hyperlink"/>
@@ -196,7 +198,7 @@
                 <w:noProof/>
                 <w:webHidden/>
               </w:rPr>
-              <w:instrText xml:space="preserve"> PAGEREF _Toc162262000 \h </w:instrText>
+              <w:instrText xml:space="preserve"> PAGEREF _Toc168662360 \h </w:instrText>
             </w:r>
             <w:r>
               <w:rPr>
@@ -216,7 +218,7 @@
                 <w:noProof/>
                 <w:webHidden/>
               </w:rPr>
-              <w:t>1</w:t>
+              <w:t>3</w:t>
             </w:r>
             <w:r>
               <w:rPr>
@@ -243,7 +245,7 @@
               <w14:ligatures w14:val="standardContextual"/>
             </w:rPr>
           </w:pPr>
-          <w:hyperlink w:anchor="_Toc162262001" w:history="1">
+          <w:hyperlink w:anchor="_Toc168662361" w:history="1">
             <w:r>
               <w:rPr>
                 <w:rStyle w:val="Hyperlink"/>
@@ -291,7 +293,7 @@
                 <w:noProof/>
                 <w:webHidden/>
               </w:rPr>
-              <w:instrText xml:space="preserve"> PAGEREF _Toc162262001 \h </w:instrText>
+              <w:instrText xml:space="preserve"> PAGEREF _Toc168662361 \h </w:instrText>
             </w:r>
             <w:r>
               <w:rPr>
@@ -311,7 +313,701 @@
                 <w:noProof/>
                 <w:webHidden/>
               </w:rPr>
-              <w:t>1</w:t>
+              <w:t>3</w:t>
+            </w:r>
+            <w:r>
+              <w:rPr>
+                <w:noProof/>
+                <w:webHidden/>
+              </w:rPr>
+              <w:fldChar w:fldCharType="end"/>
+            </w:r>
+          </w:hyperlink>
+        </w:p>
+        <w:p>
+          <w:pPr>
+            <w:pStyle w:val="TOC1"/>
+            <w:tabs>
+              <w:tab w:val="right" w:leader="dot" w:pos="9350"/>
+            </w:tabs>
+            <w:rPr>
+              <w:rFonts w:cstheme="minorBidi"/>
+              <w:noProof/>
+              <w:kern w:val="2"/>
+              <w:sz w:val="24"/>
+              <w:szCs w:val="24"/>
+              <w14:ligatures w14:val="standardContextual"/>
+            </w:rPr>
+          </w:pPr>
+          <w:hyperlink w:anchor="_Toc168662362" w:history="1">
+            <w:r>
+              <w:rPr>
+                <w:rStyle w:val="Hyperlink"/>
+                <w:noProof/>
+              </w:rPr>
+              <w:t>Study Management Page</w:t>
+            </w:r>
+            <w:r>
+              <w:rPr>
+                <w:noProof/>
+                <w:webHidden/>
+              </w:rPr>
+              <w:tab/>
+            </w:r>
+            <w:r>
+              <w:rPr>
+                <w:noProof/>
+                <w:webHidden/>
+              </w:rPr>
+              <w:fldChar w:fldCharType="begin"/>
+            </w:r>
+            <w:r>
+              <w:rPr>
+                <w:noProof/>
+                <w:webHidden/>
+              </w:rPr>
+              <w:instrText xml:space="preserve"> PAGEREF _Toc168662362 \h </w:instrText>
+            </w:r>
+            <w:r>
+              <w:rPr>
+                <w:noProof/>
+                <w:webHidden/>
+              </w:rPr>
+            </w:r>
+            <w:r>
+              <w:rPr>
+                <w:noProof/>
+                <w:webHidden/>
+              </w:rPr>
+              <w:fldChar w:fldCharType="separate"/>
+            </w:r>
+            <w:r>
+              <w:rPr>
+                <w:noProof/>
+                <w:webHidden/>
+              </w:rPr>
+              <w:t>3</w:t>
+            </w:r>
+            <w:r>
+              <w:rPr>
+                <w:noProof/>
+                <w:webHidden/>
+              </w:rPr>
+              <w:fldChar w:fldCharType="end"/>
+            </w:r>
+          </w:hyperlink>
+        </w:p>
+        <w:p>
+          <w:pPr>
+            <w:pStyle w:val="TOC1"/>
+            <w:tabs>
+              <w:tab w:val="left" w:pos="720"/>
+              <w:tab w:val="right" w:leader="dot" w:pos="9350"/>
+            </w:tabs>
+            <w:rPr>
+              <w:rFonts w:cstheme="minorBidi"/>
+              <w:noProof/>
+              <w:kern w:val="2"/>
+              <w:sz w:val="24"/>
+              <w:szCs w:val="24"/>
+              <w14:ligatures w14:val="standardContextual"/>
+            </w:rPr>
+          </w:pPr>
+          <w:hyperlink w:anchor="_Toc168662363" w:history="1">
+            <w:r>
+              <w:rPr>
+                <w:rStyle w:val="Hyperlink"/>
+                <w:iCs/>
+                <w:noProof/>
+              </w:rPr>
+              <w:t>2.1)</w:t>
+            </w:r>
+            <w:r>
+              <w:rPr>
+                <w:rFonts w:cstheme="minorBidi"/>
+                <w:noProof/>
+                <w:kern w:val="2"/>
+                <w:sz w:val="24"/>
+                <w:szCs w:val="24"/>
+                <w14:ligatures w14:val="standardContextual"/>
+              </w:rPr>
+              <w:tab/>
+            </w:r>
+            <w:r>
+              <w:rPr>
+                <w:rStyle w:val="Hyperlink"/>
+                <w:noProof/>
+              </w:rPr>
+              <w:t xml:space="preserve">Study Monitoring and CRUD </w:t>
+            </w:r>
+            <w:r>
+              <w:rPr>
+                <w:rStyle w:val="Hyperlink"/>
+                <w:i/>
+                <w:iCs/>
+                <w:noProof/>
+              </w:rPr>
+              <w:t>.</w:t>
+            </w:r>
+            <w:r>
+              <w:rPr>
+                <w:noProof/>
+                <w:webHidden/>
+              </w:rPr>
+              <w:tab/>
+            </w:r>
+            <w:r>
+              <w:rPr>
+                <w:noProof/>
+                <w:webHidden/>
+              </w:rPr>
+              <w:fldChar w:fldCharType="begin"/>
+            </w:r>
+            <w:r>
+              <w:rPr>
+                <w:noProof/>
+                <w:webHidden/>
+              </w:rPr>
+              <w:instrText xml:space="preserve"> PAGEREF _Toc168662363 \h </w:instrText>
+            </w:r>
+            <w:r>
+              <w:rPr>
+                <w:noProof/>
+                <w:webHidden/>
+              </w:rPr>
+            </w:r>
+            <w:r>
+              <w:rPr>
+                <w:noProof/>
+                <w:webHidden/>
+              </w:rPr>
+              <w:fldChar w:fldCharType="separate"/>
+            </w:r>
+            <w:r>
+              <w:rPr>
+                <w:noProof/>
+                <w:webHidden/>
+              </w:rPr>
+              <w:t>3</w:t>
+            </w:r>
+            <w:r>
+              <w:rPr>
+                <w:noProof/>
+                <w:webHidden/>
+              </w:rPr>
+              <w:fldChar w:fldCharType="end"/>
+            </w:r>
+          </w:hyperlink>
+        </w:p>
+        <w:p>
+          <w:pPr>
+            <w:pStyle w:val="TOC1"/>
+            <w:tabs>
+              <w:tab w:val="right" w:leader="dot" w:pos="9350"/>
+            </w:tabs>
+            <w:rPr>
+              <w:rFonts w:cstheme="minorBidi"/>
+              <w:noProof/>
+              <w:kern w:val="2"/>
+              <w:sz w:val="24"/>
+              <w:szCs w:val="24"/>
+              <w14:ligatures w14:val="standardContextual"/>
+            </w:rPr>
+          </w:pPr>
+          <w:hyperlink w:anchor="_Toc168662364" w:history="1">
+            <w:r>
+              <w:rPr>
+                <w:rStyle w:val="Hyperlink"/>
+                <w:noProof/>
+              </w:rPr>
+              <w:t>Organization Management Page</w:t>
+            </w:r>
+            <w:r>
+              <w:rPr>
+                <w:noProof/>
+                <w:webHidden/>
+              </w:rPr>
+              <w:tab/>
+            </w:r>
+            <w:r>
+              <w:rPr>
+                <w:noProof/>
+                <w:webHidden/>
+              </w:rPr>
+              <w:fldChar w:fldCharType="begin"/>
+            </w:r>
+            <w:r>
+              <w:rPr>
+                <w:noProof/>
+                <w:webHidden/>
+              </w:rPr>
+              <w:instrText xml:space="preserve"> PAGEREF _Toc168662364 \h </w:instrText>
+            </w:r>
+            <w:r>
+              <w:rPr>
+                <w:noProof/>
+                <w:webHidden/>
+              </w:rPr>
+            </w:r>
+            <w:r>
+              <w:rPr>
+                <w:noProof/>
+                <w:webHidden/>
+              </w:rPr>
+              <w:fldChar w:fldCharType="separate"/>
+            </w:r>
+            <w:r>
+              <w:rPr>
+                <w:noProof/>
+                <w:webHidden/>
+              </w:rPr>
+              <w:t>3</w:t>
+            </w:r>
+            <w:r>
+              <w:rPr>
+                <w:noProof/>
+                <w:webHidden/>
+              </w:rPr>
+              <w:fldChar w:fldCharType="end"/>
+            </w:r>
+          </w:hyperlink>
+        </w:p>
+        <w:p>
+          <w:pPr>
+            <w:pStyle w:val="TOC1"/>
+            <w:tabs>
+              <w:tab w:val="left" w:pos="720"/>
+              <w:tab w:val="right" w:leader="dot" w:pos="9350"/>
+            </w:tabs>
+            <w:rPr>
+              <w:rFonts w:cstheme="minorBidi"/>
+              <w:noProof/>
+              <w:kern w:val="2"/>
+              <w:sz w:val="24"/>
+              <w:szCs w:val="24"/>
+              <w14:ligatures w14:val="standardContextual"/>
+            </w:rPr>
+          </w:pPr>
+          <w:hyperlink w:anchor="_Toc168662365" w:history="1">
+            <w:r>
+              <w:rPr>
+                <w:rStyle w:val="Hyperlink"/>
+                <w:noProof/>
+              </w:rPr>
+              <w:t>3.1)</w:t>
+            </w:r>
+            <w:r>
+              <w:rPr>
+                <w:rFonts w:cstheme="minorBidi"/>
+                <w:noProof/>
+                <w:kern w:val="2"/>
+                <w:sz w:val="24"/>
+                <w:szCs w:val="24"/>
+                <w14:ligatures w14:val="standardContextual"/>
+              </w:rPr>
+              <w:tab/>
+            </w:r>
+            <w:r>
+              <w:rPr>
+                <w:rStyle w:val="Hyperlink"/>
+                <w:noProof/>
+              </w:rPr>
+              <w:t>No Owned Organization .</w:t>
+            </w:r>
+            <w:r>
+              <w:rPr>
+                <w:noProof/>
+                <w:webHidden/>
+              </w:rPr>
+              <w:tab/>
+            </w:r>
+            <w:r>
+              <w:rPr>
+                <w:noProof/>
+                <w:webHidden/>
+              </w:rPr>
+              <w:fldChar w:fldCharType="begin"/>
+            </w:r>
+            <w:r>
+              <w:rPr>
+                <w:noProof/>
+                <w:webHidden/>
+              </w:rPr>
+              <w:instrText xml:space="preserve"> PAGEREF _Toc168662365 \h </w:instrText>
+            </w:r>
+            <w:r>
+              <w:rPr>
+                <w:noProof/>
+                <w:webHidden/>
+              </w:rPr>
+            </w:r>
+            <w:r>
+              <w:rPr>
+                <w:noProof/>
+                <w:webHidden/>
+              </w:rPr>
+              <w:fldChar w:fldCharType="separate"/>
+            </w:r>
+            <w:r>
+              <w:rPr>
+                <w:noProof/>
+                <w:webHidden/>
+              </w:rPr>
+              <w:t>3</w:t>
+            </w:r>
+            <w:r>
+              <w:rPr>
+                <w:noProof/>
+                <w:webHidden/>
+              </w:rPr>
+              <w:fldChar w:fldCharType="end"/>
+            </w:r>
+          </w:hyperlink>
+        </w:p>
+        <w:p>
+          <w:pPr>
+            <w:pStyle w:val="TOC1"/>
+            <w:tabs>
+              <w:tab w:val="left" w:pos="720"/>
+              <w:tab w:val="right" w:leader="dot" w:pos="9350"/>
+            </w:tabs>
+            <w:rPr>
+              <w:rFonts w:cstheme="minorBidi"/>
+              <w:noProof/>
+              <w:kern w:val="2"/>
+              <w:sz w:val="24"/>
+              <w:szCs w:val="24"/>
+              <w14:ligatures w14:val="standardContextual"/>
+            </w:rPr>
+          </w:pPr>
+          <w:hyperlink w:anchor="_Toc168662368" w:history="1">
+            <w:r>
+              <w:rPr>
+                <w:rStyle w:val="Hyperlink"/>
+                <w:rFonts w:eastAsiaTheme="minorHAnsi"/>
+                <w:i/>
+                <w:iCs/>
+                <w:noProof/>
+              </w:rPr>
+              <w:t>3.2)</w:t>
+            </w:r>
+            <w:r>
+              <w:rPr>
+                <w:rFonts w:cstheme="minorBidi"/>
+                <w:noProof/>
+                <w:kern w:val="2"/>
+                <w:sz w:val="24"/>
+                <w:szCs w:val="24"/>
+                <w14:ligatures w14:val="standardContextual"/>
+              </w:rPr>
+              <w:tab/>
+            </w:r>
+            <w:r>
+              <w:rPr>
+                <w:rStyle w:val="Hyperlink"/>
+                <w:noProof/>
+              </w:rPr>
+              <w:t xml:space="preserve">Organization Exists </w:t>
+            </w:r>
+            <w:r>
+              <w:rPr>
+                <w:noProof/>
+                <w:webHidden/>
+              </w:rPr>
+              <w:tab/>
+            </w:r>
+            <w:r>
+              <w:rPr>
+                <w:noProof/>
+                <w:webHidden/>
+              </w:rPr>
+              <w:fldChar w:fldCharType="begin"/>
+            </w:r>
+            <w:r>
+              <w:rPr>
+                <w:noProof/>
+                <w:webHidden/>
+              </w:rPr>
+              <w:instrText xml:space="preserve"> PAGEREF _Toc168662368 \h </w:instrText>
+            </w:r>
+            <w:r>
+              <w:rPr>
+                <w:noProof/>
+                <w:webHidden/>
+              </w:rPr>
+            </w:r>
+            <w:r>
+              <w:rPr>
+                <w:noProof/>
+                <w:webHidden/>
+              </w:rPr>
+              <w:fldChar w:fldCharType="separate"/>
+            </w:r>
+            <w:r>
+              <w:rPr>
+                <w:noProof/>
+                <w:webHidden/>
+              </w:rPr>
+              <w:t>4</w:t>
+            </w:r>
+            <w:r>
+              <w:rPr>
+                <w:noProof/>
+                <w:webHidden/>
+              </w:rPr>
+              <w:fldChar w:fldCharType="end"/>
+            </w:r>
+          </w:hyperlink>
+        </w:p>
+        <w:p>
+          <w:pPr>
+            <w:pStyle w:val="TOC1"/>
+            <w:tabs>
+              <w:tab w:val="right" w:leader="dot" w:pos="9350"/>
+            </w:tabs>
+            <w:rPr>
+              <w:rFonts w:cstheme="minorBidi"/>
+              <w:noProof/>
+              <w:kern w:val="2"/>
+              <w:sz w:val="24"/>
+              <w:szCs w:val="24"/>
+              <w14:ligatures w14:val="standardContextual"/>
+            </w:rPr>
+          </w:pPr>
+          <w:hyperlink w:anchor="_Toc168662370" w:history="1">
+            <w:r>
+              <w:rPr>
+                <w:rStyle w:val="Hyperlink"/>
+                <w:noProof/>
+              </w:rPr>
+              <w:t>Personnel Management Page</w:t>
+            </w:r>
+            <w:r>
+              <w:rPr>
+                <w:noProof/>
+                <w:webHidden/>
+              </w:rPr>
+              <w:tab/>
+            </w:r>
+            <w:r>
+              <w:rPr>
+                <w:noProof/>
+                <w:webHidden/>
+              </w:rPr>
+              <w:fldChar w:fldCharType="begin"/>
+            </w:r>
+            <w:r>
+              <w:rPr>
+                <w:noProof/>
+                <w:webHidden/>
+              </w:rPr>
+              <w:instrText xml:space="preserve"> PAGEREF _Toc168662370 \h </w:instrText>
+            </w:r>
+            <w:r>
+              <w:rPr>
+                <w:noProof/>
+                <w:webHidden/>
+              </w:rPr>
+            </w:r>
+            <w:r>
+              <w:rPr>
+                <w:noProof/>
+                <w:webHidden/>
+              </w:rPr>
+              <w:fldChar w:fldCharType="separate"/>
+            </w:r>
+            <w:r>
+              <w:rPr>
+                <w:noProof/>
+                <w:webHidden/>
+              </w:rPr>
+              <w:t>5</w:t>
+            </w:r>
+            <w:r>
+              <w:rPr>
+                <w:noProof/>
+                <w:webHidden/>
+              </w:rPr>
+              <w:fldChar w:fldCharType="end"/>
+            </w:r>
+          </w:hyperlink>
+        </w:p>
+        <w:p>
+          <w:pPr>
+            <w:pStyle w:val="TOC1"/>
+            <w:tabs>
+              <w:tab w:val="left" w:pos="720"/>
+              <w:tab w:val="right" w:leader="dot" w:pos="9350"/>
+            </w:tabs>
+            <w:rPr>
+              <w:rFonts w:cstheme="minorBidi"/>
+              <w:noProof/>
+              <w:kern w:val="2"/>
+              <w:sz w:val="24"/>
+              <w:szCs w:val="24"/>
+              <w14:ligatures w14:val="standardContextual"/>
+            </w:rPr>
+          </w:pPr>
+          <w:hyperlink w:anchor="_Toc168662371" w:history="1">
+            <w:r>
+              <w:rPr>
+                <w:rStyle w:val="Hyperlink"/>
+                <w:iCs/>
+                <w:noProof/>
+              </w:rPr>
+              <w:t>4.1)</w:t>
+            </w:r>
+            <w:r>
+              <w:rPr>
+                <w:rFonts w:cstheme="minorBidi"/>
+                <w:noProof/>
+                <w:kern w:val="2"/>
+                <w:sz w:val="24"/>
+                <w:szCs w:val="24"/>
+                <w14:ligatures w14:val="standardContextual"/>
+              </w:rPr>
+              <w:tab/>
+            </w:r>
+            <w:r>
+              <w:rPr>
+                <w:rStyle w:val="Hyperlink"/>
+                <w:noProof/>
+              </w:rPr>
+              <w:t>No Organization</w:t>
+            </w:r>
+            <w:r>
+              <w:rPr>
+                <w:noProof/>
+                <w:webHidden/>
+              </w:rPr>
+              <w:tab/>
+            </w:r>
+            <w:r>
+              <w:rPr>
+                <w:noProof/>
+                <w:webHidden/>
+              </w:rPr>
+              <w:fldChar w:fldCharType="begin"/>
+            </w:r>
+            <w:r>
+              <w:rPr>
+                <w:noProof/>
+                <w:webHidden/>
+              </w:rPr>
+              <w:instrText xml:space="preserve"> PAGEREF _Toc168662371 \h </w:instrText>
+            </w:r>
+            <w:r>
+              <w:rPr>
+                <w:noProof/>
+                <w:webHidden/>
+              </w:rPr>
+            </w:r>
+            <w:r>
+              <w:rPr>
+                <w:noProof/>
+                <w:webHidden/>
+              </w:rPr>
+              <w:fldChar w:fldCharType="separate"/>
+            </w:r>
+            <w:r>
+              <w:rPr>
+                <w:noProof/>
+                <w:webHidden/>
+              </w:rPr>
+              <w:t>5</w:t>
+            </w:r>
+            <w:r>
+              <w:rPr>
+                <w:noProof/>
+                <w:webHidden/>
+              </w:rPr>
+              <w:fldChar w:fldCharType="end"/>
+            </w:r>
+          </w:hyperlink>
+        </w:p>
+        <w:p>
+          <w:pPr>
+            <w:pStyle w:val="TOC1"/>
+            <w:tabs>
+              <w:tab w:val="left" w:pos="720"/>
+              <w:tab w:val="right" w:leader="dot" w:pos="9350"/>
+            </w:tabs>
+            <w:rPr>
+              <w:rFonts w:cstheme="minorBidi"/>
+              <w:noProof/>
+              <w:kern w:val="2"/>
+              <w:sz w:val="24"/>
+              <w:szCs w:val="24"/>
+              <w14:ligatures w14:val="standardContextual"/>
+            </w:rPr>
+          </w:pPr>
+          <w:hyperlink w:anchor="_Toc168662372" w:history="1">
+            <w:r>
+              <w:rPr>
+                <w:rStyle w:val="Hyperlink"/>
+                <w:iCs/>
+                <w:noProof/>
+              </w:rPr>
+              <w:t>4.2)</w:t>
+            </w:r>
+            <w:r>
+              <w:rPr>
+                <w:rFonts w:cstheme="minorBidi"/>
+                <w:noProof/>
+                <w:kern w:val="2"/>
+                <w:sz w:val="24"/>
+                <w:szCs w:val="24"/>
+                <w14:ligatures w14:val="standardContextual"/>
+              </w:rPr>
+              <w:tab/>
+            </w:r>
+            <w:r>
+              <w:rPr>
+                <w:rStyle w:val="Hyperlink"/>
+                <w:noProof/>
+              </w:rPr>
+              <w:t>Organization Exists</w:t>
+            </w:r>
+            <w:r>
+              <w:rPr>
+                <w:noProof/>
+                <w:webHidden/>
+              </w:rPr>
+              <w:tab/>
+            </w:r>
+            <w:r>
+              <w:rPr>
+                <w:noProof/>
+                <w:webHidden/>
+              </w:rPr>
+              <w:fldChar w:fldCharType="begin"/>
+            </w:r>
+            <w:r>
+              <w:rPr>
+                <w:noProof/>
+                <w:webHidden/>
+              </w:rPr>
+              <w:instrText xml:space="preserve"> PAGEREF _Toc168662372 \h </w:instrText>
+            </w:r>
+            <w:r>
+              <w:rPr>
+                <w:noProof/>
+                <w:webHidden/>
+              </w:rPr>
+            </w:r>
+            <w:r>
+              <w:rPr>
+                <w:noProof/>
+                <w:webHidden/>
+              </w:rPr>
+              <w:fldChar w:fldCharType="separate"/>
+            </w:r>
+            <w:r>
+              <w:rPr>
+                <w:noProof/>
+                <w:webHidden/>
+              </w:rPr>
+              <w:t>5</w:t>
             </w:r>
             <w:r>
               <w:rPr>
@@ -342,7 +1038,7 @@
           <w:szCs w:val="32"/>
         </w:rPr>
       </w:pPr>
-      <w:bookmarkStart w:id="0" w:name="_Toc162261999"/>
+      <w:bookmarkStart w:id="0" w:name="_Toc168662359"/>
       <w:r>
         <w:rPr>
           <w:sz w:val="32"/>
@@ -365,7 +1061,7 @@
           <w:iCs/>
         </w:rPr>
       </w:pPr>
-      <w:bookmarkStart w:id="1" w:name="_Toc162262000"/>
+      <w:bookmarkStart w:id="1" w:name="_Toc168662360"/>
       <w:r>
         <w:rPr>
           <w:rStyle w:val="Heading1Char"/>
@@ -381,7 +1077,23 @@
           <w:i/>
           <w:iCs/>
         </w:rPr>
-        <w:t xml:space="preserve"> -Users are directed to their Study Management Pages.</w:t>
+        <w:t xml:space="preserve"> -</w:t>
+      </w:r>
+      <w:r>
+        <w:rPr>
+          <w:rFonts w:asciiTheme="majorHAnsi" w:hAnsiTheme="majorHAnsi"/>
+          <w:i/>
+          <w:iCs/>
+        </w:rPr>
+        <w:t xml:space="preserve"> </w:t>
+      </w:r>
+      <w:r>
+        <w:rPr>
+          <w:rFonts w:asciiTheme="majorHAnsi" w:hAnsiTheme="majorHAnsi"/>
+          <w:i/>
+          <w:iCs/>
+        </w:rPr>
+        <w:t>Users are directed to their Study Management Pages.</w:t>
       </w:r>
     </w:p>
     <w:p>
@@ -397,7 +1109,7 @@
           <w:iCs/>
         </w:rPr>
       </w:pPr>
-      <w:bookmarkStart w:id="2" w:name="_Toc162262001"/>
+      <w:bookmarkStart w:id="2" w:name="_Toc168662361"/>
       <w:r>
         <w:rPr>
           <w:rStyle w:val="Heading1Char"/>
@@ -413,7 +1125,23 @@
           <w:i/>
           <w:iCs/>
         </w:rPr>
-        <w:t xml:space="preserve"> – Invalid Credentials result in a failed attempt along with a prompt to try again.</w:t>
+        <w:t xml:space="preserve"> </w:t>
+      </w:r>
+      <w:r>
+        <w:rPr>
+          <w:rFonts w:asciiTheme="majorHAnsi" w:hAnsiTheme="majorHAnsi"/>
+          <w:i/>
+          <w:iCs/>
+        </w:rPr>
+        <w:t>-</w:t>
+      </w:r>
+      <w:r>
+        <w:rPr>
+          <w:rFonts w:asciiTheme="majorHAnsi" w:hAnsiTheme="majorHAnsi"/>
+          <w:i/>
+          <w:iCs/>
+        </w:rPr>
+        <w:t>Invalid Credentials result in a failed attempt along with a prompt to try again.</w:t>
       </w:r>
     </w:p>
     <w:p>
@@ -425,27 +1153,17 @@
         </w:rPr>
       </w:pPr>
       <w:r>
+        <w:rPr>
+          <w:rFonts w:asciiTheme="majorHAnsi" w:hAnsiTheme="majorHAnsi"/>
+          <w:i/>
+          <w:iCs/>
+          <w:noProof/>
+        </w:rPr>
         <w:drawing>
-          <wp:anchor distT="0" distB="0" distL="114300" distR="114300" simplePos="0" relativeHeight="251658240" behindDoc="1" locked="0" layoutInCell="1" allowOverlap="1" wp14:anchorId="675D3989" wp14:editId="1C275BC4">
-            <wp:simplePos x="0" y="0"/>
-            <wp:positionH relativeFrom="column">
-              <wp:posOffset>0</wp:posOffset>
-            </wp:positionH>
-            <wp:positionV relativeFrom="paragraph">
-              <wp:posOffset>-2540</wp:posOffset>
-            </wp:positionV>
-            <wp:extent cx="5943600" cy="3112770"/>
+          <wp:inline distT="0" distB="0" distL="0" distR="0" wp14:anchorId="0E59D609" wp14:editId="3B5B81A8">
+            <wp:extent cx="5943600" cy="2842895"/>
             <wp:effectExtent l="0" t="0" r="0" b="0"/>
-            <wp:wrapTight wrapText="bothSides">
-              <wp:wrapPolygon edited="0">
-                <wp:start x="0" y="0"/>
-                <wp:lineTo x="0" y="21415"/>
-                <wp:lineTo x="21531" y="21415"/>
-                <wp:lineTo x="21531" y="0"/>
-                <wp:lineTo x="0" y="0"/>
-              </wp:wrapPolygon>
-            </wp:wrapTight>
-            <wp:docPr id="1380897398" name="Picture 1"/>
+            <wp:docPr id="524477939" name="Picture 1" descr="A screenshot of a login form&#10;&#10;Description automatically generated"/>
             <wp:cNvGraphicFramePr>
               <a:graphicFrameLocks xmlns:a="http://schemas.openxmlformats.org/drawingml/2006/main" noChangeAspect="1"/>
             </wp:cNvGraphicFramePr>
@@ -453,7 +1171,7 @@
               <a:graphicData uri="http://schemas.openxmlformats.org/drawingml/2006/picture">
                 <pic:pic xmlns:pic="http://schemas.openxmlformats.org/drawingml/2006/picture">
                   <pic:nvPicPr>
-                    <pic:cNvPr id="1380897398" name="Picture 1"/>
+                    <pic:cNvPr id="524477939" name="Picture 1" descr="A screenshot of a login form&#10;&#10;Description automatically generated"/>
                     <pic:cNvPicPr/>
                   </pic:nvPicPr>
                   <pic:blipFill>
@@ -465,7 +1183,7 @@
                   <pic:spPr>
                     <a:xfrm>
                       <a:off x="0" y="0"/>
-                      <a:ext cx="5943600" cy="3112770"/>
+                      <a:ext cx="5943600" cy="2842895"/>
                     </a:xfrm>
                     <a:prstGeom prst="rect">
                       <a:avLst/>
@@ -474,9 +1192,602 @@
                 </pic:pic>
               </a:graphicData>
             </a:graphic>
-          </wp:anchor>
+          </wp:inline>
         </w:drawing>
       </w:r>
+    </w:p>
+    <w:p>
+      <w:pPr>
+        <w:pStyle w:val="Heading1"/>
+        <w:rPr>
+          <w:sz w:val="32"/>
+          <w:szCs w:val="32"/>
+        </w:rPr>
+      </w:pPr>
+      <w:r>
+        <w:rPr>
+          <w:sz w:val="32"/>
+          <w:szCs w:val="32"/>
+        </w:rPr>
+        <w:lastRenderedPageBreak/>
+        <w:t xml:space="preserve"> </w:t>
+      </w:r>
+      <w:bookmarkStart w:id="3" w:name="_Toc168662362"/>
+      <w:r>
+        <w:rPr>
+          <w:sz w:val="32"/>
+          <w:szCs w:val="32"/>
+        </w:rPr>
+        <w:t>Study Management Page</w:t>
+      </w:r>
+      <w:bookmarkEnd w:id="3"/>
+    </w:p>
+    <w:p>
+      <w:pPr>
+        <w:pStyle w:val="ListParagraph"/>
+        <w:numPr>
+          <w:ilvl w:val="1"/>
+          <w:numId w:val="10"/>
+        </w:numPr>
+        <w:rPr>
+          <w:rStyle w:val="Heading1Char"/>
+          <w:rFonts w:eastAsiaTheme="minorHAnsi" w:cstheme="minorBidi"/>
+          <w:i/>
+          <w:iCs/>
+          <w:color w:val="auto"/>
+          <w:sz w:val="24"/>
+          <w:szCs w:val="24"/>
+        </w:rPr>
+      </w:pPr>
+      <w:bookmarkStart w:id="4" w:name="_Toc168662363"/>
+      <w:r>
+        <w:rPr>
+          <w:rStyle w:val="Heading1Char"/>
+          <w:sz w:val="24"/>
+          <w:szCs w:val="24"/>
+        </w:rPr>
+        <w:t xml:space="preserve">Study Monitoring and CRUD – </w:t>
+      </w:r>
+      <w:r>
+        <w:rPr>
+          <w:rStyle w:val="Heading1Char"/>
+          <w:i/>
+          <w:iCs/>
+          <w:color w:val="000000" w:themeColor="text1"/>
+          <w:sz w:val="24"/>
+          <w:szCs w:val="24"/>
+        </w:rPr>
+        <w:t xml:space="preserve">List of studies which have the user as a current participant or owner </w:t>
+      </w:r>
+      <w:r>
+        <w:rPr>
+          <w:rStyle w:val="Heading1Char"/>
+          <w:i/>
+          <w:iCs/>
+          <w:color w:val="000000" w:themeColor="text1"/>
+          <w:sz w:val="24"/>
+          <w:szCs w:val="24"/>
+        </w:rPr>
+        <w:t>listed</w:t>
+      </w:r>
+      <w:r>
+        <w:rPr>
+          <w:rStyle w:val="Heading1Char"/>
+          <w:i/>
+          <w:iCs/>
+          <w:color w:val="000000" w:themeColor="text1"/>
+          <w:sz w:val="24"/>
+          <w:szCs w:val="24"/>
+        </w:rPr>
+        <w:t xml:space="preserve"> and open for interaction.</w:t>
+      </w:r>
+      <w:bookmarkEnd w:id="4"/>
+    </w:p>
+    <w:p>
+      <w:pPr>
+        <w:rPr>
+          <w:rFonts w:asciiTheme="majorHAnsi" w:hAnsiTheme="majorHAnsi"/>
+          <w:i/>
+          <w:iCs/>
+        </w:rPr>
+      </w:pPr>
+    </w:p>
+    <w:p>
+      <w:pPr>
+        <w:pStyle w:val="Heading1"/>
+        <w:rPr>
+          <w:sz w:val="32"/>
+          <w:szCs w:val="32"/>
+        </w:rPr>
+      </w:pPr>
+      <w:bookmarkStart w:id="5" w:name="_Toc168662364"/>
+      <w:r>
+        <w:rPr>
+          <w:sz w:val="32"/>
+          <w:szCs w:val="32"/>
+        </w:rPr>
+        <w:t>Organization Management Page</w:t>
+      </w:r>
+      <w:bookmarkEnd w:id="5"/>
+    </w:p>
+    <w:p>
+      <w:pPr>
+        <w:pStyle w:val="ListParagraph"/>
+        <w:numPr>
+          <w:ilvl w:val="1"/>
+          <w:numId w:val="7"/>
+        </w:numPr>
+        <w:rPr>
+          <w:rStyle w:val="Heading1Char"/>
+          <w:sz w:val="24"/>
+          <w:szCs w:val="24"/>
+        </w:rPr>
+      </w:pPr>
+      <w:bookmarkStart w:id="6" w:name="_Toc168662365"/>
+      <w:r>
+        <w:rPr>
+          <w:rStyle w:val="Heading1Char"/>
+          <w:sz w:val="24"/>
+          <w:szCs w:val="24"/>
+        </w:rPr>
+        <w:t>No Owned Organization –</w:t>
+      </w:r>
+      <w:r>
+        <w:rPr>
+          <w:rStyle w:val="Heading1Char"/>
+          <w:color w:val="000000" w:themeColor="text1"/>
+          <w:sz w:val="24"/>
+          <w:szCs w:val="24"/>
+        </w:rPr>
+        <w:t xml:space="preserve"> User is prompted to create an organization as there is none currently.</w:t>
+      </w:r>
+      <w:bookmarkEnd w:id="6"/>
+    </w:p>
+    <w:p>
+      <w:pPr>
+        <w:pStyle w:val="ListParagraph"/>
+        <w:rPr>
+          <w:rStyle w:val="Heading1Char"/>
+          <w:rFonts w:eastAsiaTheme="minorHAnsi" w:cstheme="minorBidi"/>
+          <w:i/>
+          <w:iCs/>
+          <w:color w:val="auto"/>
+          <w:sz w:val="24"/>
+          <w:szCs w:val="24"/>
+        </w:rPr>
+      </w:pPr>
+      <w:bookmarkStart w:id="7" w:name="_Toc168662366"/>
+      <w:r>
+        <w:rPr>
+          <w:rStyle w:val="Heading1Char"/>
+          <w:rFonts w:eastAsiaTheme="minorHAnsi" w:cstheme="minorBidi"/>
+          <w:i/>
+          <w:iCs/>
+          <w:noProof/>
+          <w:color w:val="auto"/>
+          <w:sz w:val="24"/>
+          <w:szCs w:val="24"/>
+        </w:rPr>
+        <w:drawing>
+          <wp:inline distT="0" distB="0" distL="0" distR="0" wp14:anchorId="7D2C5BDA" wp14:editId="0ABEC9F7">
+            <wp:extent cx="5943600" cy="1518920"/>
+            <wp:effectExtent l="0" t="0" r="0" b="5080"/>
+            <wp:docPr id="1012917417" name="Picture 1" descr="A screenshot of a computer&#10;&#10;Description automatically generated"/>
+            <wp:cNvGraphicFramePr>
+              <a:graphicFrameLocks xmlns:a="http://schemas.openxmlformats.org/drawingml/2006/main" noChangeAspect="1"/>
+            </wp:cNvGraphicFramePr>
+            <a:graphic xmlns:a="http://schemas.openxmlformats.org/drawingml/2006/main">
+              <a:graphicData uri="http://schemas.openxmlformats.org/drawingml/2006/picture">
+                <pic:pic xmlns:pic="http://schemas.openxmlformats.org/drawingml/2006/picture">
+                  <pic:nvPicPr>
+                    <pic:cNvPr id="1012917417" name="Picture 1" descr="A screenshot of a computer&#10;&#10;Description automatically generated"/>
+                    <pic:cNvPicPr/>
+                  </pic:nvPicPr>
+                  <pic:blipFill>
+                    <a:blip r:embed="rId7"/>
+                    <a:stretch>
+                      <a:fillRect/>
+                    </a:stretch>
+                  </pic:blipFill>
+                  <pic:spPr>
+                    <a:xfrm>
+                      <a:off x="0" y="0"/>
+                      <a:ext cx="5943600" cy="1518920"/>
+                    </a:xfrm>
+                    <a:prstGeom prst="rect">
+                      <a:avLst/>
+                    </a:prstGeom>
+                  </pic:spPr>
+                </pic:pic>
+              </a:graphicData>
+            </a:graphic>
+          </wp:inline>
+        </w:drawing>
+      </w:r>
+      <w:bookmarkEnd w:id="7"/>
+    </w:p>
+    <w:p>
+      <w:pPr>
+        <w:pStyle w:val="ListParagraph"/>
+        <w:rPr>
+          <w:rStyle w:val="Heading1Char"/>
+          <w:rFonts w:eastAsiaTheme="minorHAnsi" w:cstheme="minorBidi"/>
+          <w:i/>
+          <w:iCs/>
+          <w:color w:val="auto"/>
+          <w:sz w:val="24"/>
+          <w:szCs w:val="24"/>
+        </w:rPr>
+      </w:pPr>
+      <w:bookmarkStart w:id="8" w:name="_Toc168662367"/>
+      <w:r>
+        <w:rPr>
+          <w:rStyle w:val="Heading1Char"/>
+          <w:rFonts w:eastAsiaTheme="minorHAnsi" w:cstheme="minorBidi"/>
+          <w:i/>
+          <w:iCs/>
+          <w:noProof/>
+          <w:color w:val="auto"/>
+          <w:sz w:val="24"/>
+          <w:szCs w:val="24"/>
+        </w:rPr>
+        <w:lastRenderedPageBreak/>
+        <w:drawing>
+          <wp:inline distT="0" distB="0" distL="0" distR="0" wp14:anchorId="59A9C4D9" wp14:editId="057C9FD6">
+            <wp:extent cx="5943600" cy="5222240"/>
+            <wp:effectExtent l="0" t="0" r="0" b="0"/>
+            <wp:docPr id="503252951" name="Picture 1" descr="A screenshot of a computer&#10;&#10;Description automatically generated"/>
+            <wp:cNvGraphicFramePr>
+              <a:graphicFrameLocks xmlns:a="http://schemas.openxmlformats.org/drawingml/2006/main" noChangeAspect="1"/>
+            </wp:cNvGraphicFramePr>
+            <a:graphic xmlns:a="http://schemas.openxmlformats.org/drawingml/2006/main">
+              <a:graphicData uri="http://schemas.openxmlformats.org/drawingml/2006/picture">
+                <pic:pic xmlns:pic="http://schemas.openxmlformats.org/drawingml/2006/picture">
+                  <pic:nvPicPr>
+                    <pic:cNvPr id="503252951" name="Picture 1" descr="A screenshot of a computer&#10;&#10;Description automatically generated"/>
+                    <pic:cNvPicPr/>
+                  </pic:nvPicPr>
+                  <pic:blipFill>
+                    <a:blip r:embed="rId8"/>
+                    <a:stretch>
+                      <a:fillRect/>
+                    </a:stretch>
+                  </pic:blipFill>
+                  <pic:spPr>
+                    <a:xfrm>
+                      <a:off x="0" y="0"/>
+                      <a:ext cx="5943600" cy="5222240"/>
+                    </a:xfrm>
+                    <a:prstGeom prst="rect">
+                      <a:avLst/>
+                    </a:prstGeom>
+                  </pic:spPr>
+                </pic:pic>
+              </a:graphicData>
+            </a:graphic>
+          </wp:inline>
+        </w:drawing>
+      </w:r>
+      <w:bookmarkEnd w:id="8"/>
+    </w:p>
+    <w:p>
+      <w:pPr>
+        <w:pStyle w:val="ListParagraph"/>
+        <w:numPr>
+          <w:ilvl w:val="1"/>
+          <w:numId w:val="7"/>
+        </w:numPr>
+        <w:rPr>
+          <w:rStyle w:val="Heading1Char"/>
+          <w:rFonts w:eastAsiaTheme="minorHAnsi" w:cstheme="minorBidi"/>
+          <w:i/>
+          <w:iCs/>
+          <w:color w:val="000000" w:themeColor="text1"/>
+          <w:sz w:val="24"/>
+          <w:szCs w:val="24"/>
+        </w:rPr>
+      </w:pPr>
+      <w:bookmarkStart w:id="9" w:name="_Toc168662368"/>
+      <w:r>
+        <w:rPr>
+          <w:rStyle w:val="Heading1Char"/>
+          <w:sz w:val="24"/>
+          <w:szCs w:val="24"/>
+        </w:rPr>
+        <w:t>O</w:t>
+      </w:r>
+      <w:r>
+        <w:rPr>
+          <w:rStyle w:val="Heading1Char"/>
+          <w:sz w:val="24"/>
+          <w:szCs w:val="24"/>
+        </w:rPr>
+        <w:t xml:space="preserve">rganization Exists – </w:t>
+      </w:r>
+      <w:r>
+        <w:rPr>
+          <w:rStyle w:val="Heading1Char"/>
+          <w:i/>
+          <w:iCs/>
+          <w:color w:val="000000" w:themeColor="text1"/>
+          <w:sz w:val="24"/>
+          <w:szCs w:val="24"/>
+        </w:rPr>
+        <w:t>User can view and edit the details of the currently owned organization.</w:t>
+      </w:r>
+      <w:bookmarkEnd w:id="9"/>
+    </w:p>
+    <w:p>
+      <w:pPr>
+        <w:rPr>
+          <w:rStyle w:val="Heading1Char"/>
+          <w:rFonts w:eastAsiaTheme="minorHAnsi" w:cstheme="minorBidi"/>
+          <w:i/>
+          <w:iCs/>
+          <w:color w:val="000000" w:themeColor="text1"/>
+          <w:sz w:val="24"/>
+          <w:szCs w:val="24"/>
+        </w:rPr>
+      </w:pPr>
+    </w:p>
+    <w:p>
+      <w:pPr>
+        <w:rPr>
+          <w:rStyle w:val="Heading1Char"/>
+          <w:rFonts w:eastAsiaTheme="minorHAnsi" w:cstheme="minorBidi"/>
+          <w:i/>
+          <w:iCs/>
+          <w:color w:val="000000" w:themeColor="text1"/>
+          <w:sz w:val="24"/>
+          <w:szCs w:val="24"/>
+        </w:rPr>
+      </w:pPr>
+    </w:p>
+    <w:p>
+      <w:pPr>
+        <w:pStyle w:val="ListParagraph"/>
+        <w:rPr>
+          <w:rFonts w:asciiTheme="majorHAnsi" w:hAnsiTheme="majorHAnsi"/>
+          <w:i/>
+          <w:iCs/>
+        </w:rPr>
+      </w:pPr>
+      <w:bookmarkStart w:id="10" w:name="_Toc168662369"/>
+      <w:r>
+        <w:rPr>
+          <w:rStyle w:val="Heading1Char"/>
+          <w:rFonts w:eastAsiaTheme="minorHAnsi" w:cstheme="minorBidi"/>
+          <w:i/>
+          <w:iCs/>
+          <w:noProof/>
+          <w:color w:val="auto"/>
+          <w:sz w:val="24"/>
+          <w:szCs w:val="24"/>
+        </w:rPr>
+        <w:lastRenderedPageBreak/>
+        <w:drawing>
+          <wp:inline distT="0" distB="0" distL="0" distR="0" wp14:anchorId="2D9D28D9" wp14:editId="3F5C84AB">
+            <wp:extent cx="5943600" cy="2193925"/>
+            <wp:effectExtent l="0" t="0" r="0" b="0"/>
+            <wp:docPr id="14520374" name="Picture 1" descr="A screenshot of a chat&#10;&#10;Description automatically generated"/>
+            <wp:cNvGraphicFramePr>
+              <a:graphicFrameLocks xmlns:a="http://schemas.openxmlformats.org/drawingml/2006/main" noChangeAspect="1"/>
+            </wp:cNvGraphicFramePr>
+            <a:graphic xmlns:a="http://schemas.openxmlformats.org/drawingml/2006/main">
+              <a:graphicData uri="http://schemas.openxmlformats.org/drawingml/2006/picture">
+                <pic:pic xmlns:pic="http://schemas.openxmlformats.org/drawingml/2006/picture">
+                  <pic:nvPicPr>
+                    <pic:cNvPr id="14520374" name="Picture 1" descr="A screenshot of a chat&#10;&#10;Description automatically generated"/>
+                    <pic:cNvPicPr/>
+                  </pic:nvPicPr>
+                  <pic:blipFill>
+                    <a:blip r:embed="rId9"/>
+                    <a:stretch>
+                      <a:fillRect/>
+                    </a:stretch>
+                  </pic:blipFill>
+                  <pic:spPr>
+                    <a:xfrm>
+                      <a:off x="0" y="0"/>
+                      <a:ext cx="5943600" cy="2193925"/>
+                    </a:xfrm>
+                    <a:prstGeom prst="rect">
+                      <a:avLst/>
+                    </a:prstGeom>
+                  </pic:spPr>
+                </pic:pic>
+              </a:graphicData>
+            </a:graphic>
+          </wp:inline>
+        </w:drawing>
+      </w:r>
+      <w:bookmarkEnd w:id="10"/>
+    </w:p>
+    <w:p>
+      <w:pPr>
+        <w:pStyle w:val="ListParagraph"/>
+        <w:rPr>
+          <w:rFonts w:asciiTheme="majorHAnsi" w:hAnsiTheme="majorHAnsi"/>
+          <w:i/>
+          <w:iCs/>
+        </w:rPr>
+      </w:pPr>
+    </w:p>
+    <w:p>
+      <w:pPr>
+        <w:pStyle w:val="Heading1"/>
+        <w:rPr>
+          <w:sz w:val="32"/>
+          <w:szCs w:val="32"/>
+        </w:rPr>
+      </w:pPr>
+      <w:bookmarkStart w:id="11" w:name="_Toc168662370"/>
+      <w:r>
+        <w:rPr>
+          <w:sz w:val="32"/>
+          <w:szCs w:val="32"/>
+        </w:rPr>
+        <w:t>Personnel Management Page</w:t>
+      </w:r>
+      <w:bookmarkEnd w:id="11"/>
+    </w:p>
+    <w:p>
+      <w:pPr>
+        <w:pStyle w:val="ListParagraph"/>
+        <w:numPr>
+          <w:ilvl w:val="1"/>
+          <w:numId w:val="9"/>
+        </w:numPr>
+        <w:rPr>
+          <w:rFonts w:asciiTheme="majorHAnsi" w:hAnsiTheme="majorHAnsi"/>
+          <w:i/>
+          <w:iCs/>
+        </w:rPr>
+      </w:pPr>
+      <w:bookmarkStart w:id="12" w:name="_Toc168662371"/>
+      <w:r>
+        <w:rPr>
+          <w:rStyle w:val="Heading1Char"/>
+          <w:sz w:val="24"/>
+          <w:szCs w:val="24"/>
+        </w:rPr>
+        <w:t>No Organization</w:t>
+      </w:r>
+      <w:bookmarkEnd w:id="12"/>
+      <w:r>
+        <w:rPr>
+          <w:rFonts w:asciiTheme="majorHAnsi" w:hAnsiTheme="majorHAnsi"/>
+          <w:i/>
+          <w:iCs/>
+        </w:rPr>
+        <w:t xml:space="preserve"> </w:t>
+      </w:r>
+      <w:r>
+        <w:rPr>
+          <w:rFonts w:asciiTheme="majorHAnsi" w:hAnsiTheme="majorHAnsi"/>
+          <w:i/>
+          <w:iCs/>
+        </w:rPr>
+        <w:t>-</w:t>
+      </w:r>
+      <w:r>
+        <w:rPr>
+          <w:rFonts w:asciiTheme="majorHAnsi" w:hAnsiTheme="majorHAnsi"/>
+          <w:i/>
+          <w:iCs/>
+        </w:rPr>
+        <w:t xml:space="preserve"> Personnel Management access is not allowed.</w:t>
+      </w:r>
+    </w:p>
+    <w:p>
+      <w:pPr>
+        <w:pStyle w:val="ListParagraph"/>
+        <w:numPr>
+          <w:ilvl w:val="1"/>
+          <w:numId w:val="9"/>
+        </w:numPr>
+        <w:rPr>
+          <w:rFonts w:asciiTheme="majorHAnsi" w:hAnsiTheme="majorHAnsi"/>
+          <w:i/>
+          <w:iCs/>
+        </w:rPr>
+      </w:pPr>
+      <w:bookmarkStart w:id="13" w:name="_Toc168662372"/>
+      <w:r>
+        <w:rPr>
+          <w:rStyle w:val="Heading1Char"/>
+          <w:sz w:val="24"/>
+          <w:szCs w:val="24"/>
+        </w:rPr>
+        <w:t>Organization Exists</w:t>
+      </w:r>
+      <w:bookmarkEnd w:id="13"/>
+      <w:r>
+        <w:rPr>
+          <w:rFonts w:asciiTheme="majorHAnsi" w:hAnsiTheme="majorHAnsi"/>
+          <w:i/>
+          <w:iCs/>
+        </w:rPr>
+        <w:t xml:space="preserve"> </w:t>
+      </w:r>
+      <w:r>
+        <w:rPr>
+          <w:rFonts w:asciiTheme="majorHAnsi" w:hAnsiTheme="majorHAnsi"/>
+          <w:i/>
+          <w:iCs/>
+        </w:rPr>
+        <w:t>- Personnel</w:t>
+      </w:r>
+      <w:r>
+        <w:rPr>
+          <w:rFonts w:asciiTheme="majorHAnsi" w:hAnsiTheme="majorHAnsi"/>
+          <w:i/>
+          <w:iCs/>
+        </w:rPr>
+        <w:t xml:space="preserve"> Management tools are unlocked.</w:t>
+      </w:r>
+    </w:p>
+    <w:p>
+      <w:pPr>
+        <w:pStyle w:val="ListParagraph"/>
+        <w:rPr>
+          <w:rFonts w:asciiTheme="majorHAnsi" w:hAnsiTheme="majorHAnsi"/>
+          <w:i/>
+          <w:iCs/>
+        </w:rPr>
+      </w:pPr>
+      <w:r>
+        <w:rPr>
+          <w:rFonts w:asciiTheme="majorHAnsi" w:hAnsiTheme="majorHAnsi"/>
+          <w:i/>
+          <w:iCs/>
+          <w:noProof/>
+        </w:rPr>
+        <w:drawing>
+          <wp:inline distT="0" distB="0" distL="0" distR="0" wp14:anchorId="5795FA2C" wp14:editId="6209C80D">
+            <wp:extent cx="5943600" cy="1773555"/>
+            <wp:effectExtent l="0" t="0" r="0" b="0"/>
+            <wp:docPr id="2054436559" name="Picture 1" descr="A screenshot of a computer&#10;&#10;Description automatically generated"/>
+            <wp:cNvGraphicFramePr>
+              <a:graphicFrameLocks xmlns:a="http://schemas.openxmlformats.org/drawingml/2006/main" noChangeAspect="1"/>
+            </wp:cNvGraphicFramePr>
+            <a:graphic xmlns:a="http://schemas.openxmlformats.org/drawingml/2006/main">
+              <a:graphicData uri="http://schemas.openxmlformats.org/drawingml/2006/picture">
+                <pic:pic xmlns:pic="http://schemas.openxmlformats.org/drawingml/2006/picture">
+                  <pic:nvPicPr>
+                    <pic:cNvPr id="2054436559" name="Picture 1" descr="A screenshot of a computer&#10;&#10;Description automatically generated"/>
+                    <pic:cNvPicPr/>
+                  </pic:nvPicPr>
+                  <pic:blipFill>
+                    <a:blip r:embed="rId10"/>
+                    <a:stretch>
+                      <a:fillRect/>
+                    </a:stretch>
+                  </pic:blipFill>
+                  <pic:spPr>
+                    <a:xfrm>
+                      <a:off x="0" y="0"/>
+                      <a:ext cx="5943600" cy="1773555"/>
+                    </a:xfrm>
+                    <a:prstGeom prst="rect">
+                      <a:avLst/>
+                    </a:prstGeom>
+                  </pic:spPr>
+                </pic:pic>
+              </a:graphicData>
+            </a:graphic>
+          </wp:inline>
+        </w:drawing>
+      </w:r>
+    </w:p>
+    <w:p>
+      <w:pPr>
+        <w:rPr>
+          <w:rFonts w:asciiTheme="majorHAnsi" w:hAnsiTheme="majorHAnsi"/>
+          <w:i/>
+          <w:iCs/>
+        </w:rPr>
+      </w:pPr>
     </w:p>
     <w:sectPr>
       <w:pgSz w:w="12240" w:h="15840"/>
@@ -489,8 +1800,270 @@
 </file>
 
 <file path=word/numbering.xml><?xml version="1.0" encoding="utf-8"?>
-<w:numbering xmlns:wpc="http://schemas.microsoft.com/office/word/2010/wordprocessingCanvas" xmlns:cx="http://schemas.microsoft.com/office/drawing/2014/chartex" xmlns:cx1="http://schemas.microsoft.com/office/drawing/2015/9/8/chartex" xmlns:cx2="http://schemas.microsoft.com/office/drawing/2015/10/21/chartex" xmlns:cx3="http://schemas.microsoft.com/office/drawing/2016/5/9/chartex" xmlns:cx4="http://schemas.microsoft.com/office/drawing/2016/5/10/chartex" xmlns:cx5="http://schemas.microsoft.com/office/drawing/2016/5/11/chartex" xmlns:cx6="http://schemas.microsoft.com/office/drawing/2016/5/12/chartex" xmlns:cx7="http://schemas.microsoft.com/office/drawing/2016/5/13/chartex" xmlns:cx8="http://schemas.microsoft.com/office/drawing/2016/5/14/chartex" xmlns:mc="http://schemas.openxmlformats.org/markup-compatibility/2006" xmlns:aink="http://schemas.microsoft.com/office/drawing/2016/ink" xmlns:am3d="http://schemas.microsoft.com/office/drawing/2017/model3d" xmlns:o="urn:schemas-microsoft-com:office:office" xmlns:oel="http://schemas.microsoft.com/office/2019/extlst" xmlns:r="http://schemas.openxmlformats.org/officeDocument/2006/relationships" xmlns:m="http://schemas.openxmlformats.org/officeDocument/2006/math" xmlns:v="urn:schemas-microsoft-com:vml" xmlns:wp14="http://schemas.microsoft.com/office/word/2010/wordprocessingDrawing" xmlns:wp="http://schemas.openxmlformats.org/drawingml/2006/wordprocessingDrawing" xmlns:w10="urn:schemas-microsoft-com:office:word" xmlns:w="http://schemas.openxmlformats.org/wordprocessingml/2006/main" xmlns:w14="http://schemas.microsoft.com/office/word/2010/wordml" xmlns:w15="http://schemas.microsoft.com/office/word/2012/wordml" xmlns:w16cex="http://schemas.microsoft.com/office/word/2018/wordml/cex" xmlns:w16cid="http://schemas.microsoft.com/office/word/2016/wordml/cid" xmlns:w16="http://schemas.microsoft.com/office/word/2018/wordml" xmlns:w16sdtdh="http://schemas.microsoft.com/office/word/2020/wordml/sdtdatahash" xmlns:w16se="http://schemas.microsoft.com/office/word/2015/wordml/symex" xmlns:wpg="http://schemas.microsoft.com/office/word/2010/wordprocessingGroup" xmlns:wpi="http://schemas.microsoft.com/office/word/2010/wordprocessingInk" xmlns:wne="http://schemas.microsoft.com/office/word/2006/wordml" xmlns:wps="http://schemas.microsoft.com/office/word/2010/wordprocessingShape" mc:Ignorable="w14 w15 w16se w16cid w16 w16cex w16sdtdh wp14">
+<w:numbering xmlns:wpc="http://schemas.microsoft.com/office/word/2010/wordprocessingCanvas" xmlns:cx="http://schemas.microsoft.com/office/drawing/2014/chartex" xmlns:cx1="http://schemas.microsoft.com/office/drawing/2015/9/8/chartex" xmlns:cx2="http://schemas.microsoft.com/office/drawing/2015/10/21/chartex" xmlns:cx3="http://schemas.microsoft.com/office/drawing/2016/5/9/chartex" xmlns:cx4="http://schemas.microsoft.com/office/drawing/2016/5/10/chartex" xmlns:cx5="http://schemas.microsoft.com/office/drawing/2016/5/11/chartex" xmlns:cx6="http://schemas.microsoft.com/office/drawing/2016/5/12/chartex" xmlns:cx7="http://schemas.microsoft.com/office/drawing/2016/5/13/chartex" xmlns:cx8="http://schemas.microsoft.com/office/drawing/2016/5/14/chartex" xmlns:mc="http://schemas.openxmlformats.org/markup-compatibility/2006" xmlns:aink="http://schemas.microsoft.com/office/drawing/2016/ink" xmlns:am3d="http://schemas.microsoft.com/office/drawing/2017/model3d" xmlns:o="urn:schemas-microsoft-com:office:office" xmlns:oel="http://schemas.microsoft.com/office/2019/extlst" xmlns:r="http://schemas.openxmlformats.org/officeDocument/2006/relationships" xmlns:m="http://schemas.openxmlformats.org/officeDocument/2006/math" xmlns:v="urn:schemas-microsoft-com:vml" xmlns:wp14="http://schemas.microsoft.com/office/word/2010/wordprocessingDrawing" xmlns:wp="http://schemas.openxmlformats.org/drawingml/2006/wordprocessingDrawing" xmlns:w10="urn:schemas-microsoft-com:office:word" xmlns:w="http://schemas.openxmlformats.org/wordprocessingml/2006/main" xmlns:w14="http://schemas.microsoft.com/office/word/2010/wordml" xmlns:w15="http://schemas.microsoft.com/office/word/2012/wordml" xmlns:w16cex="http://schemas.microsoft.com/office/word/2018/wordml/cex" xmlns:w16cid="http://schemas.microsoft.com/office/word/2016/wordml/cid" xmlns:w16="http://schemas.microsoft.com/office/word/2018/wordml" xmlns:w16du="http://schemas.microsoft.com/office/word/2023/wordml/word16du" xmlns:w16sdtdh="http://schemas.microsoft.com/office/word/2020/wordml/sdtdatahash" xmlns:w16se="http://schemas.microsoft.com/office/word/2015/wordml/symex" xmlns:wpg="http://schemas.microsoft.com/office/word/2010/wordprocessingGroup" xmlns:wpi="http://schemas.microsoft.com/office/word/2010/wordprocessingInk" xmlns:wne="http://schemas.microsoft.com/office/word/2006/wordml" xmlns:wps="http://schemas.microsoft.com/office/word/2010/wordprocessingShape" mc:Ignorable="w14 w15 w16se w16cid w16 w16cex w16sdtdh w16du wp14">
   <w:abstractNum w:abstractNumId="0" w15:restartNumberingAfterBreak="0">
+    <w:nsid w:val="057A4F18"/>
+    <w:multiLevelType w:val="multilevel"/>
+    <w:tmpl w:val="47FCFA4C"/>
+    <w:lvl w:ilvl="0">
+      <w:start w:val="4"/>
+      <w:numFmt w:val="decimal"/>
+      <w:lvlText w:val="%1."/>
+      <w:lvlJc w:val="left"/>
+      <w:pPr>
+        <w:ind w:left="372" w:hanging="372"/>
+      </w:pPr>
+      <w:rPr>
+        <w:rFonts w:eastAsiaTheme="majorEastAsia" w:cstheme="majorBidi" w:hint="default"/>
+        <w:i w:val="0"/>
+        <w:color w:val="0F4761" w:themeColor="accent1" w:themeShade="BF"/>
+      </w:rPr>
+    </w:lvl>
+    <w:lvl w:ilvl="1">
+      <w:start w:val="1"/>
+      <w:numFmt w:val="decimal"/>
+      <w:lvlText w:val="%1.%2)"/>
+      <w:lvlJc w:val="left"/>
+      <w:pPr>
+        <w:ind w:left="720" w:hanging="720"/>
+      </w:pPr>
+      <w:rPr>
+        <w:rFonts w:eastAsiaTheme="majorEastAsia" w:cstheme="majorBidi" w:hint="default"/>
+        <w:i w:val="0"/>
+        <w:color w:val="0F4761" w:themeColor="accent1" w:themeShade="BF"/>
+      </w:rPr>
+    </w:lvl>
+    <w:lvl w:ilvl="2">
+      <w:start w:val="1"/>
+      <w:numFmt w:val="decimal"/>
+      <w:lvlText w:val="%1.%2)%3."/>
+      <w:lvlJc w:val="left"/>
+      <w:pPr>
+        <w:ind w:left="720" w:hanging="720"/>
+      </w:pPr>
+      <w:rPr>
+        <w:rFonts w:eastAsiaTheme="majorEastAsia" w:cstheme="majorBidi" w:hint="default"/>
+        <w:i w:val="0"/>
+        <w:color w:val="0F4761" w:themeColor="accent1" w:themeShade="BF"/>
+      </w:rPr>
+    </w:lvl>
+    <w:lvl w:ilvl="3">
+      <w:start w:val="1"/>
+      <w:numFmt w:val="decimal"/>
+      <w:lvlText w:val="%1.%2)%3.%4."/>
+      <w:lvlJc w:val="left"/>
+      <w:pPr>
+        <w:ind w:left="1080" w:hanging="1080"/>
+      </w:pPr>
+      <w:rPr>
+        <w:rFonts w:eastAsiaTheme="majorEastAsia" w:cstheme="majorBidi" w:hint="default"/>
+        <w:i w:val="0"/>
+        <w:color w:val="0F4761" w:themeColor="accent1" w:themeShade="BF"/>
+      </w:rPr>
+    </w:lvl>
+    <w:lvl w:ilvl="4">
+      <w:start w:val="1"/>
+      <w:numFmt w:val="decimal"/>
+      <w:lvlText w:val="%1.%2)%3.%4.%5."/>
+      <w:lvlJc w:val="left"/>
+      <w:pPr>
+        <w:ind w:left="1080" w:hanging="1080"/>
+      </w:pPr>
+      <w:rPr>
+        <w:rFonts w:eastAsiaTheme="majorEastAsia" w:cstheme="majorBidi" w:hint="default"/>
+        <w:i w:val="0"/>
+        <w:color w:val="0F4761" w:themeColor="accent1" w:themeShade="BF"/>
+      </w:rPr>
+    </w:lvl>
+    <w:lvl w:ilvl="5">
+      <w:start w:val="1"/>
+      <w:numFmt w:val="decimal"/>
+      <w:lvlText w:val="%1.%2)%3.%4.%5.%6."/>
+      <w:lvlJc w:val="left"/>
+      <w:pPr>
+        <w:ind w:left="1440" w:hanging="1440"/>
+      </w:pPr>
+      <w:rPr>
+        <w:rFonts w:eastAsiaTheme="majorEastAsia" w:cstheme="majorBidi" w:hint="default"/>
+        <w:i w:val="0"/>
+        <w:color w:val="0F4761" w:themeColor="accent1" w:themeShade="BF"/>
+      </w:rPr>
+    </w:lvl>
+    <w:lvl w:ilvl="6">
+      <w:start w:val="1"/>
+      <w:numFmt w:val="decimal"/>
+      <w:lvlText w:val="%1.%2)%3.%4.%5.%6.%7."/>
+      <w:lvlJc w:val="left"/>
+      <w:pPr>
+        <w:ind w:left="1440" w:hanging="1440"/>
+      </w:pPr>
+      <w:rPr>
+        <w:rFonts w:eastAsiaTheme="majorEastAsia" w:cstheme="majorBidi" w:hint="default"/>
+        <w:i w:val="0"/>
+        <w:color w:val="0F4761" w:themeColor="accent1" w:themeShade="BF"/>
+      </w:rPr>
+    </w:lvl>
+    <w:lvl w:ilvl="7">
+      <w:start w:val="1"/>
+      <w:numFmt w:val="decimal"/>
+      <w:lvlText w:val="%1.%2)%3.%4.%5.%6.%7.%8."/>
+      <w:lvlJc w:val="left"/>
+      <w:pPr>
+        <w:ind w:left="1800" w:hanging="1800"/>
+      </w:pPr>
+      <w:rPr>
+        <w:rFonts w:eastAsiaTheme="majorEastAsia" w:cstheme="majorBidi" w:hint="default"/>
+        <w:i w:val="0"/>
+        <w:color w:val="0F4761" w:themeColor="accent1" w:themeShade="BF"/>
+      </w:rPr>
+    </w:lvl>
+    <w:lvl w:ilvl="8">
+      <w:start w:val="1"/>
+      <w:numFmt w:val="decimal"/>
+      <w:lvlText w:val="%1.%2)%3.%4.%5.%6.%7.%8.%9."/>
+      <w:lvlJc w:val="left"/>
+      <w:pPr>
+        <w:ind w:left="1800" w:hanging="1800"/>
+      </w:pPr>
+      <w:rPr>
+        <w:rFonts w:eastAsiaTheme="majorEastAsia" w:cstheme="majorBidi" w:hint="default"/>
+        <w:i w:val="0"/>
+        <w:color w:val="0F4761" w:themeColor="accent1" w:themeShade="BF"/>
+      </w:rPr>
+    </w:lvl>
+  </w:abstractNum>
+  <w:abstractNum w:abstractNumId="1" w15:restartNumberingAfterBreak="0">
+    <w:nsid w:val="059D0FCE"/>
+    <w:multiLevelType w:val="multilevel"/>
+    <w:tmpl w:val="1C60E92E"/>
+    <w:lvl w:ilvl="0">
+      <w:start w:val="1"/>
+      <w:numFmt w:val="decimal"/>
+      <w:lvlText w:val="%1."/>
+      <w:lvlJc w:val="left"/>
+      <w:pPr>
+        <w:ind w:left="372" w:hanging="372"/>
+      </w:pPr>
+      <w:rPr>
+        <w:rFonts w:eastAsiaTheme="majorEastAsia" w:cstheme="majorBidi" w:hint="default"/>
+        <w:i w:val="0"/>
+        <w:color w:val="0F4761" w:themeColor="accent1" w:themeShade="BF"/>
+      </w:rPr>
+    </w:lvl>
+    <w:lvl w:ilvl="1">
+      <w:start w:val="1"/>
+      <w:numFmt w:val="decimal"/>
+      <w:lvlText w:val="%1.%2)"/>
+      <w:lvlJc w:val="left"/>
+      <w:pPr>
+        <w:ind w:left="720" w:hanging="720"/>
+      </w:pPr>
+      <w:rPr>
+        <w:rFonts w:eastAsiaTheme="majorEastAsia" w:cstheme="majorBidi" w:hint="default"/>
+        <w:i w:val="0"/>
+        <w:color w:val="0F4761" w:themeColor="accent1" w:themeShade="BF"/>
+      </w:rPr>
+    </w:lvl>
+    <w:lvl w:ilvl="2">
+      <w:start w:val="1"/>
+      <w:numFmt w:val="decimal"/>
+      <w:lvlText w:val="%1.%2)%3."/>
+      <w:lvlJc w:val="left"/>
+      <w:pPr>
+        <w:ind w:left="720" w:hanging="720"/>
+      </w:pPr>
+      <w:rPr>
+        <w:rFonts w:eastAsiaTheme="majorEastAsia" w:cstheme="majorBidi" w:hint="default"/>
+        <w:i w:val="0"/>
+        <w:color w:val="0F4761" w:themeColor="accent1" w:themeShade="BF"/>
+      </w:rPr>
+    </w:lvl>
+    <w:lvl w:ilvl="3">
+      <w:start w:val="1"/>
+      <w:numFmt w:val="decimal"/>
+      <w:lvlText w:val="%1.%2)%3.%4."/>
+      <w:lvlJc w:val="left"/>
+      <w:pPr>
+        <w:ind w:left="1080" w:hanging="1080"/>
+      </w:pPr>
+      <w:rPr>
+        <w:rFonts w:eastAsiaTheme="majorEastAsia" w:cstheme="majorBidi" w:hint="default"/>
+        <w:i w:val="0"/>
+        <w:color w:val="0F4761" w:themeColor="accent1" w:themeShade="BF"/>
+      </w:rPr>
+    </w:lvl>
+    <w:lvl w:ilvl="4">
+      <w:start w:val="1"/>
+      <w:numFmt w:val="decimal"/>
+      <w:lvlText w:val="%1.%2)%3.%4.%5."/>
+      <w:lvlJc w:val="left"/>
+      <w:pPr>
+        <w:ind w:left="1080" w:hanging="1080"/>
+      </w:pPr>
+      <w:rPr>
+        <w:rFonts w:eastAsiaTheme="majorEastAsia" w:cstheme="majorBidi" w:hint="default"/>
+        <w:i w:val="0"/>
+        <w:color w:val="0F4761" w:themeColor="accent1" w:themeShade="BF"/>
+      </w:rPr>
+    </w:lvl>
+    <w:lvl w:ilvl="5">
+      <w:start w:val="1"/>
+      <w:numFmt w:val="decimal"/>
+      <w:lvlText w:val="%1.%2)%3.%4.%5.%6."/>
+      <w:lvlJc w:val="left"/>
+      <w:pPr>
+        <w:ind w:left="1440" w:hanging="1440"/>
+      </w:pPr>
+      <w:rPr>
+        <w:rFonts w:eastAsiaTheme="majorEastAsia" w:cstheme="majorBidi" w:hint="default"/>
+        <w:i w:val="0"/>
+        <w:color w:val="0F4761" w:themeColor="accent1" w:themeShade="BF"/>
+      </w:rPr>
+    </w:lvl>
+    <w:lvl w:ilvl="6">
+      <w:start w:val="1"/>
+      <w:numFmt w:val="decimal"/>
+      <w:lvlText w:val="%1.%2)%3.%4.%5.%6.%7."/>
+      <w:lvlJc w:val="left"/>
+      <w:pPr>
+        <w:ind w:left="1440" w:hanging="1440"/>
+      </w:pPr>
+      <w:rPr>
+        <w:rFonts w:eastAsiaTheme="majorEastAsia" w:cstheme="majorBidi" w:hint="default"/>
+        <w:i w:val="0"/>
+        <w:color w:val="0F4761" w:themeColor="accent1" w:themeShade="BF"/>
+      </w:rPr>
+    </w:lvl>
+    <w:lvl w:ilvl="7">
+      <w:start w:val="1"/>
+      <w:numFmt w:val="decimal"/>
+      <w:lvlText w:val="%1.%2)%3.%4.%5.%6.%7.%8."/>
+      <w:lvlJc w:val="left"/>
+      <w:pPr>
+        <w:ind w:left="1800" w:hanging="1800"/>
+      </w:pPr>
+      <w:rPr>
+        <w:rFonts w:eastAsiaTheme="majorEastAsia" w:cstheme="majorBidi" w:hint="default"/>
+        <w:i w:val="0"/>
+        <w:color w:val="0F4761" w:themeColor="accent1" w:themeShade="BF"/>
+      </w:rPr>
+    </w:lvl>
+    <w:lvl w:ilvl="8">
+      <w:start w:val="1"/>
+      <w:numFmt w:val="decimal"/>
+      <w:lvlText w:val="%1.%2)%3.%4.%5.%6.%7.%8.%9."/>
+      <w:lvlJc w:val="left"/>
+      <w:pPr>
+        <w:ind w:left="1800" w:hanging="1800"/>
+      </w:pPr>
+      <w:rPr>
+        <w:rFonts w:eastAsiaTheme="majorEastAsia" w:cstheme="majorBidi" w:hint="default"/>
+        <w:i w:val="0"/>
+        <w:color w:val="0F4761" w:themeColor="accent1" w:themeShade="BF"/>
+      </w:rPr>
+    </w:lvl>
+  </w:abstractNum>
+  <w:abstractNum w:abstractNumId="2" w15:restartNumberingAfterBreak="0">
     <w:nsid w:val="117152D1"/>
     <w:multiLevelType w:val="hybridMultilevel"/>
     <w:tmpl w:val="E594E06E"/>
@@ -576,7 +2149,233 @@
       </w:pPr>
     </w:lvl>
   </w:abstractNum>
-  <w:abstractNum w:abstractNumId="1" w15:restartNumberingAfterBreak="0">
+  <w:abstractNum w:abstractNumId="3" w15:restartNumberingAfterBreak="0">
+    <w:nsid w:val="157B45A3"/>
+    <w:multiLevelType w:val="multilevel"/>
+    <w:tmpl w:val="6D3AD586"/>
+    <w:lvl w:ilvl="0">
+      <w:start w:val="3"/>
+      <w:numFmt w:val="decimal"/>
+      <w:lvlText w:val="%1."/>
+      <w:lvlJc w:val="left"/>
+      <w:pPr>
+        <w:ind w:left="372" w:hanging="372"/>
+      </w:pPr>
+      <w:rPr>
+        <w:rFonts w:hint="default"/>
+      </w:rPr>
+    </w:lvl>
+    <w:lvl w:ilvl="1">
+      <w:start w:val="1"/>
+      <w:numFmt w:val="decimal"/>
+      <w:lvlText w:val="%1.%2)"/>
+      <w:lvlJc w:val="left"/>
+      <w:pPr>
+        <w:ind w:left="720" w:hanging="720"/>
+      </w:pPr>
+      <w:rPr>
+        <w:rFonts w:hint="default"/>
+      </w:rPr>
+    </w:lvl>
+    <w:lvl w:ilvl="2">
+      <w:start w:val="1"/>
+      <w:numFmt w:val="decimal"/>
+      <w:lvlText w:val="%1.%2)%3."/>
+      <w:lvlJc w:val="left"/>
+      <w:pPr>
+        <w:ind w:left="720" w:hanging="720"/>
+      </w:pPr>
+      <w:rPr>
+        <w:rFonts w:hint="default"/>
+      </w:rPr>
+    </w:lvl>
+    <w:lvl w:ilvl="3">
+      <w:start w:val="1"/>
+      <w:numFmt w:val="decimal"/>
+      <w:lvlText w:val="%1.%2)%3.%4."/>
+      <w:lvlJc w:val="left"/>
+      <w:pPr>
+        <w:ind w:left="1080" w:hanging="1080"/>
+      </w:pPr>
+      <w:rPr>
+        <w:rFonts w:hint="default"/>
+      </w:rPr>
+    </w:lvl>
+    <w:lvl w:ilvl="4">
+      <w:start w:val="1"/>
+      <w:numFmt w:val="decimal"/>
+      <w:lvlText w:val="%1.%2)%3.%4.%5."/>
+      <w:lvlJc w:val="left"/>
+      <w:pPr>
+        <w:ind w:left="1080" w:hanging="1080"/>
+      </w:pPr>
+      <w:rPr>
+        <w:rFonts w:hint="default"/>
+      </w:rPr>
+    </w:lvl>
+    <w:lvl w:ilvl="5">
+      <w:start w:val="1"/>
+      <w:numFmt w:val="decimal"/>
+      <w:lvlText w:val="%1.%2)%3.%4.%5.%6."/>
+      <w:lvlJc w:val="left"/>
+      <w:pPr>
+        <w:ind w:left="1440" w:hanging="1440"/>
+      </w:pPr>
+      <w:rPr>
+        <w:rFonts w:hint="default"/>
+      </w:rPr>
+    </w:lvl>
+    <w:lvl w:ilvl="6">
+      <w:start w:val="1"/>
+      <w:numFmt w:val="decimal"/>
+      <w:lvlText w:val="%1.%2)%3.%4.%5.%6.%7."/>
+      <w:lvlJc w:val="left"/>
+      <w:pPr>
+        <w:ind w:left="1440" w:hanging="1440"/>
+      </w:pPr>
+      <w:rPr>
+        <w:rFonts w:hint="default"/>
+      </w:rPr>
+    </w:lvl>
+    <w:lvl w:ilvl="7">
+      <w:start w:val="1"/>
+      <w:numFmt w:val="decimal"/>
+      <w:lvlText w:val="%1.%2)%3.%4.%5.%6.%7.%8."/>
+      <w:lvlJc w:val="left"/>
+      <w:pPr>
+        <w:ind w:left="1800" w:hanging="1800"/>
+      </w:pPr>
+      <w:rPr>
+        <w:rFonts w:hint="default"/>
+      </w:rPr>
+    </w:lvl>
+    <w:lvl w:ilvl="8">
+      <w:start w:val="1"/>
+      <w:numFmt w:val="decimal"/>
+      <w:lvlText w:val="%1.%2)%3.%4.%5.%6.%7.%8.%9."/>
+      <w:lvlJc w:val="left"/>
+      <w:pPr>
+        <w:ind w:left="1800" w:hanging="1800"/>
+      </w:pPr>
+      <w:rPr>
+        <w:rFonts w:hint="default"/>
+      </w:rPr>
+    </w:lvl>
+  </w:abstractNum>
+  <w:abstractNum w:abstractNumId="4" w15:restartNumberingAfterBreak="0">
+    <w:nsid w:val="22D15AAE"/>
+    <w:multiLevelType w:val="multilevel"/>
+    <w:tmpl w:val="27345C86"/>
+    <w:lvl w:ilvl="0">
+      <w:start w:val="1"/>
+      <w:numFmt w:val="decimal"/>
+      <w:lvlText w:val="%1."/>
+      <w:lvlJc w:val="left"/>
+      <w:pPr>
+        <w:ind w:left="372" w:hanging="372"/>
+      </w:pPr>
+      <w:rPr>
+        <w:rFonts w:hint="default"/>
+      </w:rPr>
+    </w:lvl>
+    <w:lvl w:ilvl="1">
+      <w:start w:val="1"/>
+      <w:numFmt w:val="decimal"/>
+      <w:lvlText w:val="%1.%2)"/>
+      <w:lvlJc w:val="left"/>
+      <w:pPr>
+        <w:ind w:left="720" w:hanging="720"/>
+      </w:pPr>
+      <w:rPr>
+        <w:rFonts w:hint="default"/>
+      </w:rPr>
+    </w:lvl>
+    <w:lvl w:ilvl="2">
+      <w:start w:val="1"/>
+      <w:numFmt w:val="decimal"/>
+      <w:lvlText w:val="%1.%2)%3."/>
+      <w:lvlJc w:val="left"/>
+      <w:pPr>
+        <w:ind w:left="720" w:hanging="720"/>
+      </w:pPr>
+      <w:rPr>
+        <w:rFonts w:hint="default"/>
+      </w:rPr>
+    </w:lvl>
+    <w:lvl w:ilvl="3">
+      <w:start w:val="1"/>
+      <w:numFmt w:val="decimal"/>
+      <w:lvlText w:val="%1.%2)%3.%4."/>
+      <w:lvlJc w:val="left"/>
+      <w:pPr>
+        <w:ind w:left="1080" w:hanging="1080"/>
+      </w:pPr>
+      <w:rPr>
+        <w:rFonts w:hint="default"/>
+      </w:rPr>
+    </w:lvl>
+    <w:lvl w:ilvl="4">
+      <w:start w:val="1"/>
+      <w:numFmt w:val="decimal"/>
+      <w:lvlText w:val="%1.%2)%3.%4.%5."/>
+      <w:lvlJc w:val="left"/>
+      <w:pPr>
+        <w:ind w:left="1080" w:hanging="1080"/>
+      </w:pPr>
+      <w:rPr>
+        <w:rFonts w:hint="default"/>
+      </w:rPr>
+    </w:lvl>
+    <w:lvl w:ilvl="5">
+      <w:start w:val="1"/>
+      <w:numFmt w:val="decimal"/>
+      <w:lvlText w:val="%1.%2)%3.%4.%5.%6."/>
+      <w:lvlJc w:val="left"/>
+      <w:pPr>
+        <w:ind w:left="1440" w:hanging="1440"/>
+      </w:pPr>
+      <w:rPr>
+        <w:rFonts w:hint="default"/>
+      </w:rPr>
+    </w:lvl>
+    <w:lvl w:ilvl="6">
+      <w:start w:val="1"/>
+      <w:numFmt w:val="decimal"/>
+      <w:lvlText w:val="%1.%2)%3.%4.%5.%6.%7."/>
+      <w:lvlJc w:val="left"/>
+      <w:pPr>
+        <w:ind w:left="1440" w:hanging="1440"/>
+      </w:pPr>
+      <w:rPr>
+        <w:rFonts w:hint="default"/>
+      </w:rPr>
+    </w:lvl>
+    <w:lvl w:ilvl="7">
+      <w:start w:val="1"/>
+      <w:numFmt w:val="decimal"/>
+      <w:lvlText w:val="%1.%2)%3.%4.%5.%6.%7.%8."/>
+      <w:lvlJc w:val="left"/>
+      <w:pPr>
+        <w:ind w:left="1800" w:hanging="1800"/>
+      </w:pPr>
+      <w:rPr>
+        <w:rFonts w:hint="default"/>
+      </w:rPr>
+    </w:lvl>
+    <w:lvl w:ilvl="8">
+      <w:start w:val="1"/>
+      <w:numFmt w:val="decimal"/>
+      <w:lvlText w:val="%1.%2)%3.%4.%5.%6.%7.%8.%9."/>
+      <w:lvlJc w:val="left"/>
+      <w:pPr>
+        <w:ind w:left="1800" w:hanging="1800"/>
+      </w:pPr>
+      <w:rPr>
+        <w:rFonts w:hint="default"/>
+      </w:rPr>
+    </w:lvl>
+  </w:abstractNum>
+  <w:abstractNum w:abstractNumId="5" w15:restartNumberingAfterBreak="0">
     <w:nsid w:val="2538212C"/>
     <w:multiLevelType w:val="multilevel"/>
     <w:tmpl w:val="84BCC286"/>
@@ -689,7 +2488,138 @@
       </w:rPr>
     </w:lvl>
   </w:abstractNum>
-  <w:abstractNum w:abstractNumId="2" w15:restartNumberingAfterBreak="0">
+  <w:abstractNum w:abstractNumId="6" w15:restartNumberingAfterBreak="0">
+    <w:nsid w:val="545D4796"/>
+    <w:multiLevelType w:val="multilevel"/>
+    <w:tmpl w:val="05E8091E"/>
+    <w:lvl w:ilvl="0">
+      <w:start w:val="4"/>
+      <w:numFmt w:val="decimal"/>
+      <w:lvlText w:val="%1."/>
+      <w:lvlJc w:val="left"/>
+      <w:pPr>
+        <w:ind w:left="372" w:hanging="372"/>
+      </w:pPr>
+      <w:rPr>
+        <w:rFonts w:eastAsiaTheme="majorEastAsia" w:cstheme="majorBidi" w:hint="default"/>
+        <w:i w:val="0"/>
+        <w:color w:val="0F4761" w:themeColor="accent1" w:themeShade="BF"/>
+      </w:rPr>
+    </w:lvl>
+    <w:lvl w:ilvl="1">
+      <w:start w:val="1"/>
+      <w:numFmt w:val="decimal"/>
+      <w:lvlText w:val="%1.%2)"/>
+      <w:lvlJc w:val="left"/>
+      <w:pPr>
+        <w:ind w:left="720" w:hanging="720"/>
+      </w:pPr>
+      <w:rPr>
+        <w:rFonts w:eastAsiaTheme="majorEastAsia" w:cstheme="majorBidi" w:hint="default"/>
+        <w:i w:val="0"/>
+        <w:color w:val="0F4761" w:themeColor="accent1" w:themeShade="BF"/>
+      </w:rPr>
+    </w:lvl>
+    <w:lvl w:ilvl="2">
+      <w:start w:val="1"/>
+      <w:numFmt w:val="decimal"/>
+      <w:lvlText w:val="%1.%2)%3."/>
+      <w:lvlJc w:val="left"/>
+      <w:pPr>
+        <w:ind w:left="720" w:hanging="720"/>
+      </w:pPr>
+      <w:rPr>
+        <w:rFonts w:eastAsiaTheme="majorEastAsia" w:cstheme="majorBidi" w:hint="default"/>
+        <w:i w:val="0"/>
+        <w:color w:val="0F4761" w:themeColor="accent1" w:themeShade="BF"/>
+      </w:rPr>
+    </w:lvl>
+    <w:lvl w:ilvl="3">
+      <w:start w:val="1"/>
+      <w:numFmt w:val="decimal"/>
+      <w:lvlText w:val="%1.%2)%3.%4."/>
+      <w:lvlJc w:val="left"/>
+      <w:pPr>
+        <w:ind w:left="1080" w:hanging="1080"/>
+      </w:pPr>
+      <w:rPr>
+        <w:rFonts w:eastAsiaTheme="majorEastAsia" w:cstheme="majorBidi" w:hint="default"/>
+        <w:i w:val="0"/>
+        <w:color w:val="0F4761" w:themeColor="accent1" w:themeShade="BF"/>
+      </w:rPr>
+    </w:lvl>
+    <w:lvl w:ilvl="4">
+      <w:start w:val="1"/>
+      <w:numFmt w:val="decimal"/>
+      <w:lvlText w:val="%1.%2)%3.%4.%5."/>
+      <w:lvlJc w:val="left"/>
+      <w:pPr>
+        <w:ind w:left="1080" w:hanging="1080"/>
+      </w:pPr>
+      <w:rPr>
+        <w:rFonts w:eastAsiaTheme="majorEastAsia" w:cstheme="majorBidi" w:hint="default"/>
+        <w:i w:val="0"/>
+        <w:color w:val="0F4761" w:themeColor="accent1" w:themeShade="BF"/>
+      </w:rPr>
+    </w:lvl>
+    <w:lvl w:ilvl="5">
+      <w:start w:val="1"/>
+      <w:numFmt w:val="decimal"/>
+      <w:lvlText w:val="%1.%2)%3.%4.%5.%6."/>
+      <w:lvlJc w:val="left"/>
+      <w:pPr>
+        <w:ind w:left="1440" w:hanging="1440"/>
+      </w:pPr>
+      <w:rPr>
+        <w:rFonts w:eastAsiaTheme="majorEastAsia" w:cstheme="majorBidi" w:hint="default"/>
+        <w:i w:val="0"/>
+        <w:color w:val="0F4761" w:themeColor="accent1" w:themeShade="BF"/>
+      </w:rPr>
+    </w:lvl>
+    <w:lvl w:ilvl="6">
+      <w:start w:val="1"/>
+      <w:numFmt w:val="decimal"/>
+      <w:lvlText w:val="%1.%2)%3.%4.%5.%6.%7."/>
+      <w:lvlJc w:val="left"/>
+      <w:pPr>
+        <w:ind w:left="1440" w:hanging="1440"/>
+      </w:pPr>
+      <w:rPr>
+        <w:rFonts w:eastAsiaTheme="majorEastAsia" w:cstheme="majorBidi" w:hint="default"/>
+        <w:i w:val="0"/>
+        <w:color w:val="0F4761" w:themeColor="accent1" w:themeShade="BF"/>
+      </w:rPr>
+    </w:lvl>
+    <w:lvl w:ilvl="7">
+      <w:start w:val="1"/>
+      <w:numFmt w:val="decimal"/>
+      <w:lvlText w:val="%1.%2)%3.%4.%5.%6.%7.%8."/>
+      <w:lvlJc w:val="left"/>
+      <w:pPr>
+        <w:ind w:left="1800" w:hanging="1800"/>
+      </w:pPr>
+      <w:rPr>
+        <w:rFonts w:eastAsiaTheme="majorEastAsia" w:cstheme="majorBidi" w:hint="default"/>
+        <w:i w:val="0"/>
+        <w:color w:val="0F4761" w:themeColor="accent1" w:themeShade="BF"/>
+      </w:rPr>
+    </w:lvl>
+    <w:lvl w:ilvl="8">
+      <w:start w:val="1"/>
+      <w:numFmt w:val="decimal"/>
+      <w:lvlText w:val="%1.%2)%3.%4.%5.%6.%7.%8.%9."/>
+      <w:lvlJc w:val="left"/>
+      <w:pPr>
+        <w:ind w:left="1800" w:hanging="1800"/>
+      </w:pPr>
+      <w:rPr>
+        <w:rFonts w:eastAsiaTheme="majorEastAsia" w:cstheme="majorBidi" w:hint="default"/>
+        <w:i w:val="0"/>
+        <w:color w:val="0F4761" w:themeColor="accent1" w:themeShade="BF"/>
+      </w:rPr>
+    </w:lvl>
+  </w:abstractNum>
+  <w:abstractNum w:abstractNumId="7" w15:restartNumberingAfterBreak="0">
     <w:nsid w:val="5D794475"/>
     <w:multiLevelType w:val="hybridMultilevel"/>
     <w:tmpl w:val="418E5020"/>
@@ -778,20 +2708,303 @@
       </w:pPr>
     </w:lvl>
   </w:abstractNum>
+  <w:abstractNum w:abstractNumId="8" w15:restartNumberingAfterBreak="0">
+    <w:nsid w:val="71BC76B6"/>
+    <w:multiLevelType w:val="multilevel"/>
+    <w:tmpl w:val="04187494"/>
+    <w:lvl w:ilvl="0">
+      <w:start w:val="2"/>
+      <w:numFmt w:val="decimal"/>
+      <w:lvlText w:val="%1."/>
+      <w:lvlJc w:val="left"/>
+      <w:pPr>
+        <w:ind w:left="372" w:hanging="372"/>
+      </w:pPr>
+      <w:rPr>
+        <w:rFonts w:eastAsiaTheme="majorEastAsia" w:cstheme="majorBidi" w:hint="default"/>
+        <w:i w:val="0"/>
+        <w:color w:val="0F4761" w:themeColor="accent1" w:themeShade="BF"/>
+      </w:rPr>
+    </w:lvl>
+    <w:lvl w:ilvl="1">
+      <w:start w:val="1"/>
+      <w:numFmt w:val="decimal"/>
+      <w:lvlText w:val="%1.%2)"/>
+      <w:lvlJc w:val="left"/>
+      <w:pPr>
+        <w:ind w:left="720" w:hanging="720"/>
+      </w:pPr>
+      <w:rPr>
+        <w:rFonts w:eastAsiaTheme="majorEastAsia" w:cstheme="majorBidi" w:hint="default"/>
+        <w:i w:val="0"/>
+        <w:color w:val="0F4761" w:themeColor="accent1" w:themeShade="BF"/>
+      </w:rPr>
+    </w:lvl>
+    <w:lvl w:ilvl="2">
+      <w:start w:val="1"/>
+      <w:numFmt w:val="decimal"/>
+      <w:lvlText w:val="%1.%2)%3."/>
+      <w:lvlJc w:val="left"/>
+      <w:pPr>
+        <w:ind w:left="720" w:hanging="720"/>
+      </w:pPr>
+      <w:rPr>
+        <w:rFonts w:eastAsiaTheme="majorEastAsia" w:cstheme="majorBidi" w:hint="default"/>
+        <w:i w:val="0"/>
+        <w:color w:val="0F4761" w:themeColor="accent1" w:themeShade="BF"/>
+      </w:rPr>
+    </w:lvl>
+    <w:lvl w:ilvl="3">
+      <w:start w:val="1"/>
+      <w:numFmt w:val="decimal"/>
+      <w:lvlText w:val="%1.%2)%3.%4."/>
+      <w:lvlJc w:val="left"/>
+      <w:pPr>
+        <w:ind w:left="1080" w:hanging="1080"/>
+      </w:pPr>
+      <w:rPr>
+        <w:rFonts w:eastAsiaTheme="majorEastAsia" w:cstheme="majorBidi" w:hint="default"/>
+        <w:i w:val="0"/>
+        <w:color w:val="0F4761" w:themeColor="accent1" w:themeShade="BF"/>
+      </w:rPr>
+    </w:lvl>
+    <w:lvl w:ilvl="4">
+      <w:start w:val="1"/>
+      <w:numFmt w:val="decimal"/>
+      <w:lvlText w:val="%1.%2)%3.%4.%5."/>
+      <w:lvlJc w:val="left"/>
+      <w:pPr>
+        <w:ind w:left="1080" w:hanging="1080"/>
+      </w:pPr>
+      <w:rPr>
+        <w:rFonts w:eastAsiaTheme="majorEastAsia" w:cstheme="majorBidi" w:hint="default"/>
+        <w:i w:val="0"/>
+        <w:color w:val="0F4761" w:themeColor="accent1" w:themeShade="BF"/>
+      </w:rPr>
+    </w:lvl>
+    <w:lvl w:ilvl="5">
+      <w:start w:val="1"/>
+      <w:numFmt w:val="decimal"/>
+      <w:lvlText w:val="%1.%2)%3.%4.%5.%6."/>
+      <w:lvlJc w:val="left"/>
+      <w:pPr>
+        <w:ind w:left="1440" w:hanging="1440"/>
+      </w:pPr>
+      <w:rPr>
+        <w:rFonts w:eastAsiaTheme="majorEastAsia" w:cstheme="majorBidi" w:hint="default"/>
+        <w:i w:val="0"/>
+        <w:color w:val="0F4761" w:themeColor="accent1" w:themeShade="BF"/>
+      </w:rPr>
+    </w:lvl>
+    <w:lvl w:ilvl="6">
+      <w:start w:val="1"/>
+      <w:numFmt w:val="decimal"/>
+      <w:lvlText w:val="%1.%2)%3.%4.%5.%6.%7."/>
+      <w:lvlJc w:val="left"/>
+      <w:pPr>
+        <w:ind w:left="1440" w:hanging="1440"/>
+      </w:pPr>
+      <w:rPr>
+        <w:rFonts w:eastAsiaTheme="majorEastAsia" w:cstheme="majorBidi" w:hint="default"/>
+        <w:i w:val="0"/>
+        <w:color w:val="0F4761" w:themeColor="accent1" w:themeShade="BF"/>
+      </w:rPr>
+    </w:lvl>
+    <w:lvl w:ilvl="7">
+      <w:start w:val="1"/>
+      <w:numFmt w:val="decimal"/>
+      <w:lvlText w:val="%1.%2)%3.%4.%5.%6.%7.%8."/>
+      <w:lvlJc w:val="left"/>
+      <w:pPr>
+        <w:ind w:left="1800" w:hanging="1800"/>
+      </w:pPr>
+      <w:rPr>
+        <w:rFonts w:eastAsiaTheme="majorEastAsia" w:cstheme="majorBidi" w:hint="default"/>
+        <w:i w:val="0"/>
+        <w:color w:val="0F4761" w:themeColor="accent1" w:themeShade="BF"/>
+      </w:rPr>
+    </w:lvl>
+    <w:lvl w:ilvl="8">
+      <w:start w:val="1"/>
+      <w:numFmt w:val="decimal"/>
+      <w:lvlText w:val="%1.%2)%3.%4.%5.%6.%7.%8.%9."/>
+      <w:lvlJc w:val="left"/>
+      <w:pPr>
+        <w:ind w:left="1800" w:hanging="1800"/>
+      </w:pPr>
+      <w:rPr>
+        <w:rFonts w:eastAsiaTheme="majorEastAsia" w:cstheme="majorBidi" w:hint="default"/>
+        <w:i w:val="0"/>
+        <w:color w:val="0F4761" w:themeColor="accent1" w:themeShade="BF"/>
+      </w:rPr>
+    </w:lvl>
+  </w:abstractNum>
+  <w:abstractNum w:abstractNumId="9" w15:restartNumberingAfterBreak="0">
+    <w:nsid w:val="7FD7411A"/>
+    <w:multiLevelType w:val="multilevel"/>
+    <w:tmpl w:val="A2E811F0"/>
+    <w:lvl w:ilvl="0">
+      <w:start w:val="2"/>
+      <w:numFmt w:val="decimal"/>
+      <w:lvlText w:val="%1."/>
+      <w:lvlJc w:val="left"/>
+      <w:pPr>
+        <w:ind w:left="372" w:hanging="372"/>
+      </w:pPr>
+      <w:rPr>
+        <w:rFonts w:eastAsiaTheme="majorEastAsia" w:cstheme="majorBidi" w:hint="default"/>
+        <w:i w:val="0"/>
+        <w:color w:val="0F4761" w:themeColor="accent1" w:themeShade="BF"/>
+      </w:rPr>
+    </w:lvl>
+    <w:lvl w:ilvl="1">
+      <w:start w:val="1"/>
+      <w:numFmt w:val="decimal"/>
+      <w:lvlText w:val="%1.%2)"/>
+      <w:lvlJc w:val="left"/>
+      <w:pPr>
+        <w:ind w:left="720" w:hanging="720"/>
+      </w:pPr>
+      <w:rPr>
+        <w:rFonts w:eastAsiaTheme="majorEastAsia" w:cstheme="majorBidi" w:hint="default"/>
+        <w:i w:val="0"/>
+        <w:color w:val="000000" w:themeColor="text1"/>
+      </w:rPr>
+    </w:lvl>
+    <w:lvl w:ilvl="2">
+      <w:start w:val="1"/>
+      <w:numFmt w:val="decimal"/>
+      <w:lvlText w:val="%1.%2)%3."/>
+      <w:lvlJc w:val="left"/>
+      <w:pPr>
+        <w:ind w:left="720" w:hanging="720"/>
+      </w:pPr>
+      <w:rPr>
+        <w:rFonts w:eastAsiaTheme="majorEastAsia" w:cstheme="majorBidi" w:hint="default"/>
+        <w:i w:val="0"/>
+        <w:color w:val="0F4761" w:themeColor="accent1" w:themeShade="BF"/>
+      </w:rPr>
+    </w:lvl>
+    <w:lvl w:ilvl="3">
+      <w:start w:val="1"/>
+      <w:numFmt w:val="decimal"/>
+      <w:lvlText w:val="%1.%2)%3.%4."/>
+      <w:lvlJc w:val="left"/>
+      <w:pPr>
+        <w:ind w:left="1080" w:hanging="1080"/>
+      </w:pPr>
+      <w:rPr>
+        <w:rFonts w:eastAsiaTheme="majorEastAsia" w:cstheme="majorBidi" w:hint="default"/>
+        <w:i w:val="0"/>
+        <w:color w:val="0F4761" w:themeColor="accent1" w:themeShade="BF"/>
+      </w:rPr>
+    </w:lvl>
+    <w:lvl w:ilvl="4">
+      <w:start w:val="1"/>
+      <w:numFmt w:val="decimal"/>
+      <w:lvlText w:val="%1.%2)%3.%4.%5."/>
+      <w:lvlJc w:val="left"/>
+      <w:pPr>
+        <w:ind w:left="1080" w:hanging="1080"/>
+      </w:pPr>
+      <w:rPr>
+        <w:rFonts w:eastAsiaTheme="majorEastAsia" w:cstheme="majorBidi" w:hint="default"/>
+        <w:i w:val="0"/>
+        <w:color w:val="0F4761" w:themeColor="accent1" w:themeShade="BF"/>
+      </w:rPr>
+    </w:lvl>
+    <w:lvl w:ilvl="5">
+      <w:start w:val="1"/>
+      <w:numFmt w:val="decimal"/>
+      <w:lvlText w:val="%1.%2)%3.%4.%5.%6."/>
+      <w:lvlJc w:val="left"/>
+      <w:pPr>
+        <w:ind w:left="1440" w:hanging="1440"/>
+      </w:pPr>
+      <w:rPr>
+        <w:rFonts w:eastAsiaTheme="majorEastAsia" w:cstheme="majorBidi" w:hint="default"/>
+        <w:i w:val="0"/>
+        <w:color w:val="0F4761" w:themeColor="accent1" w:themeShade="BF"/>
+      </w:rPr>
+    </w:lvl>
+    <w:lvl w:ilvl="6">
+      <w:start w:val="1"/>
+      <w:numFmt w:val="decimal"/>
+      <w:lvlText w:val="%1.%2)%3.%4.%5.%6.%7."/>
+      <w:lvlJc w:val="left"/>
+      <w:pPr>
+        <w:ind w:left="1440" w:hanging="1440"/>
+      </w:pPr>
+      <w:rPr>
+        <w:rFonts w:eastAsiaTheme="majorEastAsia" w:cstheme="majorBidi" w:hint="default"/>
+        <w:i w:val="0"/>
+        <w:color w:val="0F4761" w:themeColor="accent1" w:themeShade="BF"/>
+      </w:rPr>
+    </w:lvl>
+    <w:lvl w:ilvl="7">
+      <w:start w:val="1"/>
+      <w:numFmt w:val="decimal"/>
+      <w:lvlText w:val="%1.%2)%3.%4.%5.%6.%7.%8."/>
+      <w:lvlJc w:val="left"/>
+      <w:pPr>
+        <w:ind w:left="1800" w:hanging="1800"/>
+      </w:pPr>
+      <w:rPr>
+        <w:rFonts w:eastAsiaTheme="majorEastAsia" w:cstheme="majorBidi" w:hint="default"/>
+        <w:i w:val="0"/>
+        <w:color w:val="0F4761" w:themeColor="accent1" w:themeShade="BF"/>
+      </w:rPr>
+    </w:lvl>
+    <w:lvl w:ilvl="8">
+      <w:start w:val="1"/>
+      <w:numFmt w:val="decimal"/>
+      <w:lvlText w:val="%1.%2)%3.%4.%5.%6.%7.%8.%9."/>
+      <w:lvlJc w:val="left"/>
+      <w:pPr>
+        <w:ind w:left="1800" w:hanging="1800"/>
+      </w:pPr>
+      <w:rPr>
+        <w:rFonts w:eastAsiaTheme="majorEastAsia" w:cstheme="majorBidi" w:hint="default"/>
+        <w:i w:val="0"/>
+        <w:color w:val="0F4761" w:themeColor="accent1" w:themeShade="BF"/>
+      </w:rPr>
+    </w:lvl>
+  </w:abstractNum>
   <w:num w:numId="1" w16cid:durableId="51539058">
+    <w:abstractNumId w:val="2"/>
+  </w:num>
+  <w:num w:numId="2" w16cid:durableId="362051975">
+    <w:abstractNumId w:val="5"/>
+  </w:num>
+  <w:num w:numId="3" w16cid:durableId="1276401206">
+    <w:abstractNumId w:val="7"/>
+  </w:num>
+  <w:num w:numId="4" w16cid:durableId="548035979">
+    <w:abstractNumId w:val="1"/>
+  </w:num>
+  <w:num w:numId="5" w16cid:durableId="1944878633">
+    <w:abstractNumId w:val="4"/>
+  </w:num>
+  <w:num w:numId="6" w16cid:durableId="1929925495">
+    <w:abstractNumId w:val="8"/>
+  </w:num>
+  <w:num w:numId="7" w16cid:durableId="364987539">
+    <w:abstractNumId w:val="3"/>
+  </w:num>
+  <w:num w:numId="8" w16cid:durableId="1792506206">
     <w:abstractNumId w:val="0"/>
   </w:num>
-  <w:num w:numId="2" w16cid:durableId="362051975">
-    <w:abstractNumId w:val="1"/>
+  <w:num w:numId="9" w16cid:durableId="307709235">
+    <w:abstractNumId w:val="6"/>
   </w:num>
-  <w:num w:numId="3" w16cid:durableId="1276401206">
-    <w:abstractNumId w:val="2"/>
+  <w:num w:numId="10" w16cid:durableId="546143322">
+    <w:abstractNumId w:val="9"/>
   </w:num>
 </w:numbering>
 </file>
 
 <file path=word/styles.xml><?xml version="1.0" encoding="utf-8"?>
-<w:styles xmlns:mc="http://schemas.openxmlformats.org/markup-compatibility/2006" xmlns:r="http://schemas.openxmlformats.org/officeDocument/2006/relationships" xmlns:w="http://schemas.openxmlformats.org/wordprocessingml/2006/main" xmlns:w14="http://schemas.microsoft.com/office/word/2010/wordml" xmlns:w15="http://schemas.microsoft.com/office/word/2012/wordml" xmlns:w16cex="http://schemas.microsoft.com/office/word/2018/wordml/cex" xmlns:w16cid="http://schemas.microsoft.com/office/word/2016/wordml/cid" xmlns:w16="http://schemas.microsoft.com/office/word/2018/wordml" xmlns:w16sdtdh="http://schemas.microsoft.com/office/word/2020/wordml/sdtdatahash" xmlns:w16se="http://schemas.microsoft.com/office/word/2015/wordml/symex" mc:Ignorable="w14 w15 w16se w16cid w16 w16cex w16sdtdh">
+<w:styles xmlns:mc="http://schemas.openxmlformats.org/markup-compatibility/2006" xmlns:r="http://schemas.openxmlformats.org/officeDocument/2006/relationships" xmlns:w="http://schemas.openxmlformats.org/wordprocessingml/2006/main" xmlns:w14="http://schemas.microsoft.com/office/word/2010/wordml" xmlns:w15="http://schemas.microsoft.com/office/word/2012/wordml" xmlns:w16cex="http://schemas.microsoft.com/office/word/2018/wordml/cex" xmlns:w16cid="http://schemas.microsoft.com/office/word/2016/wordml/cid" xmlns:w16="http://schemas.microsoft.com/office/word/2018/wordml" xmlns:w16du="http://schemas.microsoft.com/office/word/2023/wordml/word16du" xmlns:w16sdtdh="http://schemas.microsoft.com/office/word/2020/wordml/sdtdatahash" xmlns:w16se="http://schemas.microsoft.com/office/word/2015/wordml/symex" mc:Ignorable="w14 w15 w16se w16cid w16 w16cex w16sdtdh w16du">
   <w:docDefaults>
     <w:rPrDefault>
       <w:rPr>
@@ -1190,6 +3403,7 @@
   <w:style w:type="paragraph" w:default="1" w:styleId="Normal">
     <w:name w:val="Normal"/>
     <w:qFormat/>
+    <w:rsid w:val="003A61F7"/>
   </w:style>
   <w:style w:type="paragraph" w:styleId="Heading1">
     <w:name w:val="heading 1"/>

</xml_diff>

<commit_message>
:sparkles: Learning Process Management pages and services' implementation.
</commit_message>
<xml_diff>
--- a/docs/UseCases.docx
+++ b/docs/UseCases.docx
@@ -1,6 +1,6 @@
 
 <file path=word/document.xml><?xml version="1.0" encoding="utf-8"?>
-<w:document xmlns:wpc="http://schemas.microsoft.com/office/word/2010/wordprocessingCanvas" xmlns:cx="http://schemas.microsoft.com/office/drawing/2014/chartex" xmlns:cx1="http://schemas.microsoft.com/office/drawing/2015/9/8/chartex" xmlns:cx2="http://schemas.microsoft.com/office/drawing/2015/10/21/chartex" xmlns:cx3="http://schemas.microsoft.com/office/drawing/2016/5/9/chartex" xmlns:cx4="http://schemas.microsoft.com/office/drawing/2016/5/10/chartex" xmlns:cx5="http://schemas.microsoft.com/office/drawing/2016/5/11/chartex" xmlns:cx6="http://schemas.microsoft.com/office/drawing/2016/5/12/chartex" xmlns:cx7="http://schemas.microsoft.com/office/drawing/2016/5/13/chartex" xmlns:cx8="http://schemas.microsoft.com/office/drawing/2016/5/14/chartex" xmlns:mc="http://schemas.openxmlformats.org/markup-compatibility/2006" xmlns:aink="http://schemas.microsoft.com/office/drawing/2016/ink" xmlns:am3d="http://schemas.microsoft.com/office/drawing/2017/model3d" xmlns:o="urn:schemas-microsoft-com:office:office" xmlns:oel="http://schemas.microsoft.com/office/2019/extlst" xmlns:r="http://schemas.openxmlformats.org/officeDocument/2006/relationships" xmlns:m="http://schemas.openxmlformats.org/officeDocument/2006/math" xmlns:v="urn:schemas-microsoft-com:vml" xmlns:wp14="http://schemas.microsoft.com/office/word/2010/wordprocessingDrawing" xmlns:wp="http://schemas.openxmlformats.org/drawingml/2006/wordprocessingDrawing" xmlns:w10="urn:schemas-microsoft-com:office:word" xmlns:w="http://schemas.openxmlformats.org/wordprocessingml/2006/main" xmlns:w14="http://schemas.microsoft.com/office/word/2010/wordml" xmlns:w15="http://schemas.microsoft.com/office/word/2012/wordml" xmlns:w16cex="http://schemas.microsoft.com/office/word/2018/wordml/cex" xmlns:w16cid="http://schemas.microsoft.com/office/word/2016/wordml/cid" xmlns:w16="http://schemas.microsoft.com/office/word/2018/wordml" xmlns:w16sdtdh="http://schemas.microsoft.com/office/word/2020/wordml/sdtdatahash" xmlns:w16se="http://schemas.microsoft.com/office/word/2015/wordml/symex" xmlns:wpg="http://schemas.microsoft.com/office/word/2010/wordprocessingGroup" xmlns:wpi="http://schemas.microsoft.com/office/word/2010/wordprocessingInk" xmlns:wne="http://schemas.microsoft.com/office/word/2006/wordml" xmlns:wps="http://schemas.microsoft.com/office/word/2010/wordprocessingShape" mc:Ignorable="w14 w15 w16se w16cid w16 w16cex w16sdtdh wp14">
+<w:document xmlns:wpc="http://schemas.microsoft.com/office/word/2010/wordprocessingCanvas" xmlns:cx="http://schemas.microsoft.com/office/drawing/2014/chartex" xmlns:cx1="http://schemas.microsoft.com/office/drawing/2015/9/8/chartex" xmlns:cx2="http://schemas.microsoft.com/office/drawing/2015/10/21/chartex" xmlns:cx3="http://schemas.microsoft.com/office/drawing/2016/5/9/chartex" xmlns:cx4="http://schemas.microsoft.com/office/drawing/2016/5/10/chartex" xmlns:cx5="http://schemas.microsoft.com/office/drawing/2016/5/11/chartex" xmlns:cx6="http://schemas.microsoft.com/office/drawing/2016/5/12/chartex" xmlns:cx7="http://schemas.microsoft.com/office/drawing/2016/5/13/chartex" xmlns:cx8="http://schemas.microsoft.com/office/drawing/2016/5/14/chartex" xmlns:mc="http://schemas.openxmlformats.org/markup-compatibility/2006" xmlns:aink="http://schemas.microsoft.com/office/drawing/2016/ink" xmlns:am3d="http://schemas.microsoft.com/office/drawing/2017/model3d" xmlns:o="urn:schemas-microsoft-com:office:office" xmlns:oel="http://schemas.microsoft.com/office/2019/extlst" xmlns:r="http://schemas.openxmlformats.org/officeDocument/2006/relationships" xmlns:m="http://schemas.openxmlformats.org/officeDocument/2006/math" xmlns:v="urn:schemas-microsoft-com:vml" xmlns:wp14="http://schemas.microsoft.com/office/word/2010/wordprocessingDrawing" xmlns:wp="http://schemas.openxmlformats.org/drawingml/2006/wordprocessingDrawing" xmlns:w10="urn:schemas-microsoft-com:office:word" xmlns:w="http://schemas.openxmlformats.org/wordprocessingml/2006/main" xmlns:w14="http://schemas.microsoft.com/office/word/2010/wordml" xmlns:w15="http://schemas.microsoft.com/office/word/2012/wordml" xmlns:w16cex="http://schemas.microsoft.com/office/word/2018/wordml/cex" xmlns:w16cid="http://schemas.microsoft.com/office/word/2016/wordml/cid" xmlns:w16="http://schemas.microsoft.com/office/word/2018/wordml" xmlns:w16du="http://schemas.microsoft.com/office/word/2023/wordml/word16du" xmlns:w16sdtdh="http://schemas.microsoft.com/office/word/2020/wordml/sdtdatahash" xmlns:w16se="http://schemas.microsoft.com/office/word/2015/wordml/symex" xmlns:wpg="http://schemas.microsoft.com/office/word/2010/wordprocessingGroup" xmlns:wpi="http://schemas.microsoft.com/office/word/2010/wordprocessingInk" xmlns:wne="http://schemas.microsoft.com/office/word/2006/wordml" xmlns:wps="http://schemas.microsoft.com/office/word/2010/wordprocessingShape" mc:Ignorable="w14 w15 w16se w16cid w16 w16cex w16sdtdh w16du wp14">
   <w:body>
     <w:p>
       <w:pPr>
@@ -22,6 +22,14 @@
     <w:p/>
     <w:sdt>
       <w:sdtPr>
+        <w:rPr>
+          <w:rFonts w:asciiTheme="minorHAnsi" w:eastAsiaTheme="minorHAnsi" w:hAnsiTheme="minorHAnsi" w:cstheme="minorBidi"/>
+          <w:color w:val="auto"/>
+          <w:kern w:val="2"/>
+          <w:sz w:val="24"/>
+          <w:szCs w:val="24"/>
+          <w14:ligatures w14:val="standardContextual"/>
+        </w:rPr>
         <w:id w:val="1986887997"/>
         <w:docPartObj>
           <w:docPartGallery w:val="Table of Contents"/>
@@ -30,15 +38,9 @@
       </w:sdtPr>
       <w:sdtEndPr>
         <w:rPr>
-          <w:rFonts w:asciiTheme="minorHAnsi" w:eastAsiaTheme="minorHAnsi" w:hAnsiTheme="minorHAnsi" w:cstheme="minorBidi"/>
           <w:b/>
           <w:bCs/>
           <w:noProof/>
-          <w:color w:val="auto"/>
-          <w:kern w:val="2"/>
-          <w:sz w:val="24"/>
-          <w:szCs w:val="24"/>
-          <w14:ligatures w14:val="standardContextual"/>
         </w:rPr>
       </w:sdtEndPr>
       <w:sdtContent>
@@ -425,27 +427,16 @@
         </w:rPr>
       </w:pPr>
       <w:r>
+        <w:rPr>
+          <w:rFonts w:asciiTheme="majorHAnsi" w:hAnsiTheme="majorHAnsi"/>
+          <w:i/>
+          <w:iCs/>
+        </w:rPr>
         <w:drawing>
-          <wp:anchor distT="0" distB="0" distL="114300" distR="114300" simplePos="0" relativeHeight="251658240" behindDoc="1" locked="0" layoutInCell="1" allowOverlap="1" wp14:anchorId="675D3989" wp14:editId="1C275BC4">
-            <wp:simplePos x="0" y="0"/>
-            <wp:positionH relativeFrom="column">
-              <wp:posOffset>0</wp:posOffset>
-            </wp:positionH>
-            <wp:positionV relativeFrom="paragraph">
-              <wp:posOffset>-2540</wp:posOffset>
-            </wp:positionV>
-            <wp:extent cx="5943600" cy="3112770"/>
+          <wp:inline distT="0" distB="0" distL="0" distR="0" wp14:anchorId="546B7EB5" wp14:editId="1CCB3CAA">
+            <wp:extent cx="5943600" cy="2749550"/>
             <wp:effectExtent l="0" t="0" r="0" b="0"/>
-            <wp:wrapTight wrapText="bothSides">
-              <wp:wrapPolygon edited="0">
-                <wp:start x="0" y="0"/>
-                <wp:lineTo x="0" y="21415"/>
-                <wp:lineTo x="21531" y="21415"/>
-                <wp:lineTo x="21531" y="0"/>
-                <wp:lineTo x="0" y="0"/>
-              </wp:wrapPolygon>
-            </wp:wrapTight>
-            <wp:docPr id="1380897398" name="Picture 1"/>
+            <wp:docPr id="924273632" name="Picture 1" descr="A screenshot of a login form&#10;&#10;Description automatically generated"/>
             <wp:cNvGraphicFramePr>
               <a:graphicFrameLocks xmlns:a="http://schemas.openxmlformats.org/drawingml/2006/main" noChangeAspect="1"/>
             </wp:cNvGraphicFramePr>
@@ -453,7 +444,7 @@
               <a:graphicData uri="http://schemas.openxmlformats.org/drawingml/2006/picture">
                 <pic:pic xmlns:pic="http://schemas.openxmlformats.org/drawingml/2006/picture">
                   <pic:nvPicPr>
-                    <pic:cNvPr id="1380897398" name="Picture 1"/>
+                    <pic:cNvPr id="924273632" name="Picture 1" descr="A screenshot of a login form&#10;&#10;Description automatically generated"/>
                     <pic:cNvPicPr/>
                   </pic:nvPicPr>
                   <pic:blipFill>
@@ -465,7 +456,7 @@
                   <pic:spPr>
                     <a:xfrm>
                       <a:off x="0" y="0"/>
-                      <a:ext cx="5943600" cy="3112770"/>
+                      <a:ext cx="5943600" cy="2749550"/>
                     </a:xfrm>
                     <a:prstGeom prst="rect">
                       <a:avLst/>
@@ -474,7 +465,7 @@
                 </pic:pic>
               </a:graphicData>
             </a:graphic>
-          </wp:anchor>
+          </wp:inline>
         </w:drawing>
       </w:r>
     </w:p>
@@ -489,7 +480,7 @@
 </file>
 
 <file path=word/numbering.xml><?xml version="1.0" encoding="utf-8"?>
-<w:numbering xmlns:wpc="http://schemas.microsoft.com/office/word/2010/wordprocessingCanvas" xmlns:cx="http://schemas.microsoft.com/office/drawing/2014/chartex" xmlns:cx1="http://schemas.microsoft.com/office/drawing/2015/9/8/chartex" xmlns:cx2="http://schemas.microsoft.com/office/drawing/2015/10/21/chartex" xmlns:cx3="http://schemas.microsoft.com/office/drawing/2016/5/9/chartex" xmlns:cx4="http://schemas.microsoft.com/office/drawing/2016/5/10/chartex" xmlns:cx5="http://schemas.microsoft.com/office/drawing/2016/5/11/chartex" xmlns:cx6="http://schemas.microsoft.com/office/drawing/2016/5/12/chartex" xmlns:cx7="http://schemas.microsoft.com/office/drawing/2016/5/13/chartex" xmlns:cx8="http://schemas.microsoft.com/office/drawing/2016/5/14/chartex" xmlns:mc="http://schemas.openxmlformats.org/markup-compatibility/2006" xmlns:aink="http://schemas.microsoft.com/office/drawing/2016/ink" xmlns:am3d="http://schemas.microsoft.com/office/drawing/2017/model3d" xmlns:o="urn:schemas-microsoft-com:office:office" xmlns:oel="http://schemas.microsoft.com/office/2019/extlst" xmlns:r="http://schemas.openxmlformats.org/officeDocument/2006/relationships" xmlns:m="http://schemas.openxmlformats.org/officeDocument/2006/math" xmlns:v="urn:schemas-microsoft-com:vml" xmlns:wp14="http://schemas.microsoft.com/office/word/2010/wordprocessingDrawing" xmlns:wp="http://schemas.openxmlformats.org/drawingml/2006/wordprocessingDrawing" xmlns:w10="urn:schemas-microsoft-com:office:word" xmlns:w="http://schemas.openxmlformats.org/wordprocessingml/2006/main" xmlns:w14="http://schemas.microsoft.com/office/word/2010/wordml" xmlns:w15="http://schemas.microsoft.com/office/word/2012/wordml" xmlns:w16cex="http://schemas.microsoft.com/office/word/2018/wordml/cex" xmlns:w16cid="http://schemas.microsoft.com/office/word/2016/wordml/cid" xmlns:w16="http://schemas.microsoft.com/office/word/2018/wordml" xmlns:w16sdtdh="http://schemas.microsoft.com/office/word/2020/wordml/sdtdatahash" xmlns:w16se="http://schemas.microsoft.com/office/word/2015/wordml/symex" xmlns:wpg="http://schemas.microsoft.com/office/word/2010/wordprocessingGroup" xmlns:wpi="http://schemas.microsoft.com/office/word/2010/wordprocessingInk" xmlns:wne="http://schemas.microsoft.com/office/word/2006/wordml" xmlns:wps="http://schemas.microsoft.com/office/word/2010/wordprocessingShape" mc:Ignorable="w14 w15 w16se w16cid w16 w16cex w16sdtdh wp14">
+<w:numbering xmlns:wpc="http://schemas.microsoft.com/office/word/2010/wordprocessingCanvas" xmlns:cx="http://schemas.microsoft.com/office/drawing/2014/chartex" xmlns:cx1="http://schemas.microsoft.com/office/drawing/2015/9/8/chartex" xmlns:cx2="http://schemas.microsoft.com/office/drawing/2015/10/21/chartex" xmlns:cx3="http://schemas.microsoft.com/office/drawing/2016/5/9/chartex" xmlns:cx4="http://schemas.microsoft.com/office/drawing/2016/5/10/chartex" xmlns:cx5="http://schemas.microsoft.com/office/drawing/2016/5/11/chartex" xmlns:cx6="http://schemas.microsoft.com/office/drawing/2016/5/12/chartex" xmlns:cx7="http://schemas.microsoft.com/office/drawing/2016/5/13/chartex" xmlns:cx8="http://schemas.microsoft.com/office/drawing/2016/5/14/chartex" xmlns:mc="http://schemas.openxmlformats.org/markup-compatibility/2006" xmlns:aink="http://schemas.microsoft.com/office/drawing/2016/ink" xmlns:am3d="http://schemas.microsoft.com/office/drawing/2017/model3d" xmlns:o="urn:schemas-microsoft-com:office:office" xmlns:oel="http://schemas.microsoft.com/office/2019/extlst" xmlns:r="http://schemas.openxmlformats.org/officeDocument/2006/relationships" xmlns:m="http://schemas.openxmlformats.org/officeDocument/2006/math" xmlns:v="urn:schemas-microsoft-com:vml" xmlns:wp14="http://schemas.microsoft.com/office/word/2010/wordprocessingDrawing" xmlns:wp="http://schemas.openxmlformats.org/drawingml/2006/wordprocessingDrawing" xmlns:w10="urn:schemas-microsoft-com:office:word" xmlns:w="http://schemas.openxmlformats.org/wordprocessingml/2006/main" xmlns:w14="http://schemas.microsoft.com/office/word/2010/wordml" xmlns:w15="http://schemas.microsoft.com/office/word/2012/wordml" xmlns:w16cex="http://schemas.microsoft.com/office/word/2018/wordml/cex" xmlns:w16cid="http://schemas.microsoft.com/office/word/2016/wordml/cid" xmlns:w16="http://schemas.microsoft.com/office/word/2018/wordml" xmlns:w16du="http://schemas.microsoft.com/office/word/2023/wordml/word16du" xmlns:w16sdtdh="http://schemas.microsoft.com/office/word/2020/wordml/sdtdatahash" xmlns:w16se="http://schemas.microsoft.com/office/word/2015/wordml/symex" xmlns:wpg="http://schemas.microsoft.com/office/word/2010/wordprocessingGroup" xmlns:wpi="http://schemas.microsoft.com/office/word/2010/wordprocessingInk" xmlns:wne="http://schemas.microsoft.com/office/word/2006/wordml" xmlns:wps="http://schemas.microsoft.com/office/word/2010/wordprocessingShape" mc:Ignorable="w14 w15 w16se w16cid w16 w16cex w16sdtdh w16du wp14">
   <w:abstractNum w:abstractNumId="0" w15:restartNumberingAfterBreak="0">
     <w:nsid w:val="117152D1"/>
     <w:multiLevelType w:val="hybridMultilevel"/>
@@ -791,7 +782,7 @@
 </file>
 
 <file path=word/styles.xml><?xml version="1.0" encoding="utf-8"?>
-<w:styles xmlns:mc="http://schemas.openxmlformats.org/markup-compatibility/2006" xmlns:r="http://schemas.openxmlformats.org/officeDocument/2006/relationships" xmlns:w="http://schemas.openxmlformats.org/wordprocessingml/2006/main" xmlns:w14="http://schemas.microsoft.com/office/word/2010/wordml" xmlns:w15="http://schemas.microsoft.com/office/word/2012/wordml" xmlns:w16cex="http://schemas.microsoft.com/office/word/2018/wordml/cex" xmlns:w16cid="http://schemas.microsoft.com/office/word/2016/wordml/cid" xmlns:w16="http://schemas.microsoft.com/office/word/2018/wordml" xmlns:w16sdtdh="http://schemas.microsoft.com/office/word/2020/wordml/sdtdatahash" xmlns:w16se="http://schemas.microsoft.com/office/word/2015/wordml/symex" mc:Ignorable="w14 w15 w16se w16cid w16 w16cex w16sdtdh">
+<w:styles xmlns:mc="http://schemas.openxmlformats.org/markup-compatibility/2006" xmlns:r="http://schemas.openxmlformats.org/officeDocument/2006/relationships" xmlns:w="http://schemas.openxmlformats.org/wordprocessingml/2006/main" xmlns:w14="http://schemas.microsoft.com/office/word/2010/wordml" xmlns:w15="http://schemas.microsoft.com/office/word/2012/wordml" xmlns:w16cex="http://schemas.microsoft.com/office/word/2018/wordml/cex" xmlns:w16cid="http://schemas.microsoft.com/office/word/2016/wordml/cid" xmlns:w16="http://schemas.microsoft.com/office/word/2018/wordml" xmlns:w16du="http://schemas.microsoft.com/office/word/2023/wordml/word16du" xmlns:w16sdtdh="http://schemas.microsoft.com/office/word/2020/wordml/sdtdatahash" xmlns:w16se="http://schemas.microsoft.com/office/word/2015/wordml/symex" mc:Ignorable="w14 w15 w16se w16cid w16 w16cex w16sdtdh w16du">
   <w:docDefaults>
     <w:rPrDefault>
       <w:rPr>

</xml_diff>